<commit_message>
updated lbd latex and word template with watermark
</commit_message>
<xml_diff>
--- a/2022/word/ISMIR2022_lbd.docx
+++ b/2022/word/ISMIR2022_lbd.docx
@@ -1,6 +1,6 @@
 
 <file path=word/document.xml><?xml version="1.0" encoding="utf-8"?>
-<w:document xmlns:wpc="http://schemas.microsoft.com/office/word/2010/wordprocessingCanvas" xmlns:cx="http://schemas.microsoft.com/office/drawing/2014/chartex" xmlns:cx1="http://schemas.microsoft.com/office/drawing/2015/9/8/chartex" xmlns:cx2="http://schemas.microsoft.com/office/drawing/2015/10/21/chartex" xmlns:cx3="http://schemas.microsoft.com/office/drawing/2016/5/9/chartex" xmlns:cx4="http://schemas.microsoft.com/office/drawing/2016/5/10/chartex" xmlns:cx5="http://schemas.microsoft.com/office/drawing/2016/5/11/chartex" xmlns:cx6="http://schemas.microsoft.com/office/drawing/2016/5/12/chartex" xmlns:cx7="http://schemas.microsoft.com/office/drawing/2016/5/13/chartex" xmlns:cx8="http://schemas.microsoft.com/office/drawing/2016/5/14/chartex" xmlns:mc="http://schemas.openxmlformats.org/markup-compatibility/2006" xmlns:aink="http://schemas.microsoft.com/office/drawing/2016/ink" xmlns:am3d="http://schemas.microsoft.com/office/drawing/2017/model3d" xmlns:o="urn:schemas-microsoft-com:office:office" xmlns:r="http://schemas.openxmlformats.org/officeDocument/2006/relationships" xmlns:m="http://schemas.openxmlformats.org/officeDocument/2006/math" xmlns:v="urn:schemas-microsoft-com:vml" xmlns:wp14="http://schemas.microsoft.com/office/word/2010/wordprocessingDrawing" xmlns:wp="http://schemas.openxmlformats.org/drawingml/2006/wordprocessingDrawing" xmlns:w10="urn:schemas-microsoft-com:office:word" xmlns:w="http://schemas.openxmlformats.org/wordprocessingml/2006/main" xmlns:w14="http://schemas.microsoft.com/office/word/2010/wordml" xmlns:w15="http://schemas.microsoft.com/office/word/2012/wordml" xmlns:w16cex="http://schemas.microsoft.com/office/word/2018/wordml/cex" xmlns:w16cid="http://schemas.microsoft.com/office/word/2016/wordml/cid" xmlns:w16="http://schemas.microsoft.com/office/word/2018/wordml" xmlns:w16sdtdh="http://schemas.microsoft.com/office/word/2020/wordml/sdtdatahash" xmlns:w16se="http://schemas.microsoft.com/office/word/2015/wordml/symex" xmlns:wpg="http://schemas.microsoft.com/office/word/2010/wordprocessingGroup" xmlns:wpi="http://schemas.microsoft.com/office/word/2010/wordprocessingInk" xmlns:wne="http://schemas.microsoft.com/office/word/2006/wordml" xmlns:wps="http://schemas.microsoft.com/office/word/2010/wordprocessingShape" mc:Ignorable="w14 w15 w16se w16cid w16 w16cex w16sdtdh wp14">
+<w:document xmlns:wpc="http://schemas.microsoft.com/office/word/2010/wordprocessingCanvas" xmlns:cx="http://schemas.microsoft.com/office/drawing/2014/chartex" xmlns:cx1="http://schemas.microsoft.com/office/drawing/2015/9/8/chartex" xmlns:cx2="http://schemas.microsoft.com/office/drawing/2015/10/21/chartex" xmlns:cx3="http://schemas.microsoft.com/office/drawing/2016/5/9/chartex" xmlns:cx4="http://schemas.microsoft.com/office/drawing/2016/5/10/chartex" xmlns:cx5="http://schemas.microsoft.com/office/drawing/2016/5/11/chartex" xmlns:cx6="http://schemas.microsoft.com/office/drawing/2016/5/12/chartex" xmlns:cx7="http://schemas.microsoft.com/office/drawing/2016/5/13/chartex" xmlns:cx8="http://schemas.microsoft.com/office/drawing/2016/5/14/chartex" xmlns:mc="http://schemas.openxmlformats.org/markup-compatibility/2006" xmlns:aink="http://schemas.microsoft.com/office/drawing/2016/ink" xmlns:am3d="http://schemas.microsoft.com/office/drawing/2017/model3d" xmlns:o="urn:schemas-microsoft-com:office:office" xmlns:oel="http://schemas.microsoft.com/office/2019/extlst" xmlns:r="http://schemas.openxmlformats.org/officeDocument/2006/relationships" xmlns:m="http://schemas.openxmlformats.org/officeDocument/2006/math" xmlns:v="urn:schemas-microsoft-com:vml" xmlns:wp14="http://schemas.microsoft.com/office/word/2010/wordprocessingDrawing" xmlns:wp="http://schemas.openxmlformats.org/drawingml/2006/wordprocessingDrawing" xmlns:w10="urn:schemas-microsoft-com:office:word" xmlns:w="http://schemas.openxmlformats.org/wordprocessingml/2006/main" xmlns:w14="http://schemas.microsoft.com/office/word/2010/wordml" xmlns:w15="http://schemas.microsoft.com/office/word/2012/wordml" xmlns:w16cex="http://schemas.microsoft.com/office/word/2018/wordml/cex" xmlns:w16cid="http://schemas.microsoft.com/office/word/2016/wordml/cid" xmlns:w16="http://schemas.microsoft.com/office/word/2018/wordml" xmlns:w16sdtdh="http://schemas.microsoft.com/office/word/2020/wordml/sdtdatahash" xmlns:w16se="http://schemas.microsoft.com/office/word/2015/wordml/symex" xmlns:wpg="http://schemas.microsoft.com/office/word/2010/wordprocessingGroup" xmlns:wpi="http://schemas.microsoft.com/office/word/2010/wordprocessingInk" xmlns:wne="http://schemas.microsoft.com/office/word/2006/wordml" xmlns:wps="http://schemas.microsoft.com/office/word/2010/wordprocessingShape" mc:Ignorable="w14 w15 w16se w16cid w16 w16cex w16sdtdh wp14">
   <w:body>
     <w:p>
       <w:pPr>
@@ -399,6 +399,175 @@
           <w:docGrid w:linePitch="272"/>
         </w:sectPr>
       </w:pPr>
+      <w:r>
+        <w:rPr>
+          <w:noProof/>
+          <w:sz w:val="28"/>
+          <w:szCs w:val="28"/>
+        </w:rPr>
+        <mc:AlternateContent>
+          <mc:Choice Requires="wps">
+            <w:drawing>
+              <wp:anchor distT="0" distB="0" distL="114300" distR="114300" simplePos="0" relativeHeight="251659264" behindDoc="0" locked="0" layoutInCell="1" allowOverlap="1" wp14:anchorId="49A674DD" wp14:editId="322CC608">
+                <wp:simplePos x="0" y="0"/>
+                <wp:positionH relativeFrom="column">
+                  <wp:posOffset>6326505</wp:posOffset>
+                </wp:positionH>
+                <wp:positionV relativeFrom="paragraph">
+                  <wp:posOffset>32385</wp:posOffset>
+                </wp:positionV>
+                <wp:extent cx="469900" cy="6498590"/>
+                <wp:effectExtent l="0" t="0" r="0" b="3810"/>
+                <wp:wrapNone/>
+                <wp:docPr id="5" name="Text Box 5"/>
+                <wp:cNvGraphicFramePr/>
+                <a:graphic xmlns:a="http://schemas.openxmlformats.org/drawingml/2006/main">
+                  <a:graphicData uri="http://schemas.microsoft.com/office/word/2010/wordprocessingShape">
+                    <wps:wsp>
+                      <wps:cNvSpPr txBox="1"/>
+                      <wps:spPr>
+                        <a:xfrm rot="10800000">
+                          <a:off x="0" y="0"/>
+                          <a:ext cx="469900" cy="6498590"/>
+                        </a:xfrm>
+                        <a:prstGeom prst="rect">
+                          <a:avLst/>
+                        </a:prstGeom>
+                        <a:solidFill>
+                          <a:schemeClr val="lt1"/>
+                        </a:solidFill>
+                        <a:ln w="6350">
+                          <a:noFill/>
+                        </a:ln>
+                      </wps:spPr>
+                      <wps:txbx>
+                        <w:txbxContent>
+                          <w:p>
+                            <w:pPr>
+                              <w:jc w:val="center"/>
+                              <w:rPr>
+                                <w:color w:val="808080" w:themeColor="background1" w:themeShade="80"/>
+                                <w:sz w:val="26"/>
+                                <w:szCs w:val="26"/>
+                              </w:rPr>
+                            </w:pPr>
+                            <w:proofErr w:type="gramStart"/>
+                            <w:r>
+                              <w:rPr>
+                                <w:color w:val="808080" w:themeColor="background1" w:themeShade="80"/>
+                                <w:sz w:val="26"/>
+                                <w:szCs w:val="26"/>
+                              </w:rPr>
+                              <w:t>Late-Breaking</w:t>
+                            </w:r>
+                            <w:proofErr w:type="gramEnd"/>
+                            <w:r>
+                              <w:rPr>
+                                <w:color w:val="808080" w:themeColor="background1" w:themeShade="80"/>
+                                <w:sz w:val="26"/>
+                                <w:szCs w:val="26"/>
+                              </w:rPr>
+                              <w:t xml:space="preserve"> / Demo Session Extended Abstract, ISMIR 2022</w:t>
+                            </w:r>
+                            <w:r>
+                              <w:rPr>
+                                <w:color w:val="808080" w:themeColor="background1" w:themeShade="80"/>
+                                <w:sz w:val="26"/>
+                                <w:szCs w:val="26"/>
+                              </w:rPr>
+                              <w:t xml:space="preserve"> Conference</w:t>
+                            </w:r>
+                          </w:p>
+                          <w:p>
+                            <w:pPr>
+                              <w:rPr>
+                                <w:color w:val="808080" w:themeColor="background1" w:themeShade="80"/>
+                                <w:sz w:val="26"/>
+                                <w:szCs w:val="26"/>
+                              </w:rPr>
+                            </w:pPr>
+                          </w:p>
+                        </w:txbxContent>
+                      </wps:txbx>
+                      <wps:bodyPr rot="0" spcFirstLastPara="0" vertOverflow="overflow" horzOverflow="overflow" vert="eaVert" wrap="square" lIns="91440" tIns="45720" rIns="91440" bIns="45720" numCol="1" spcCol="0" rtlCol="0" fromWordArt="0" anchor="t" anchorCtr="0" forceAA="0" compatLnSpc="1">
+                        <a:prstTxWarp prst="textNoShape">
+                          <a:avLst/>
+                        </a:prstTxWarp>
+                        <a:noAutofit/>
+                      </wps:bodyPr>
+                    </wps:wsp>
+                  </a:graphicData>
+                </a:graphic>
+                <wp14:sizeRelH relativeFrom="margin">
+                  <wp14:pctWidth>0</wp14:pctWidth>
+                </wp14:sizeRelH>
+                <wp14:sizeRelV relativeFrom="margin">
+                  <wp14:pctHeight>0</wp14:pctHeight>
+                </wp14:sizeRelV>
+              </wp:anchor>
+            </w:drawing>
+          </mc:Choice>
+          <mc:Fallback>
+            <w:pict>
+              <v:shapetype w14:anchorId="49A674DD" id="_x0000_t202" coordsize="21600,21600" o:spt="202" path="m,l,21600r21600,l21600,xe">
+                <v:stroke joinstyle="miter"/>
+                <v:path gradientshapeok="t" o:connecttype="rect"/>
+              </v:shapetype>
+              <v:shape id="Text Box 5" o:spid="_x0000_s1026" type="#_x0000_t202" style="position:absolute;left:0;text-align:left;margin-left:498.15pt;margin-top:2.55pt;width:37pt;height:511.7pt;rotation:180;z-index:251659264;visibility:visible;mso-wrap-style:square;mso-width-percent:0;mso-height-percent:0;mso-wrap-distance-left:9pt;mso-wrap-distance-top:0;mso-wrap-distance-right:9pt;mso-wrap-distance-bottom:0;mso-position-horizontal:absolute;mso-position-horizontal-relative:text;mso-position-vertical:absolute;mso-position-vertical-relative:text;mso-width-percent:0;mso-height-percent:0;mso-width-relative:margin;mso-height-relative:margin;v-text-anchor:top" o:gfxdata="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" fillcolor="white [3201]" stroked="f" strokeweight=".5pt">
+                <v:textbox style="layout-flow:vertical-ideographic">
+                  <w:txbxContent>
+                    <w:p>
+                      <w:pPr>
+                        <w:jc w:val="center"/>
+                        <w:rPr>
+                          <w:color w:val="808080" w:themeColor="background1" w:themeShade="80"/>
+                          <w:sz w:val="26"/>
+                          <w:szCs w:val="26"/>
+                        </w:rPr>
+                      </w:pPr>
+                      <w:proofErr w:type="gramStart"/>
+                      <w:r>
+                        <w:rPr>
+                          <w:color w:val="808080" w:themeColor="background1" w:themeShade="80"/>
+                          <w:sz w:val="26"/>
+                          <w:szCs w:val="26"/>
+                        </w:rPr>
+                        <w:t>Late-Breaking</w:t>
+                      </w:r>
+                      <w:proofErr w:type="gramEnd"/>
+                      <w:r>
+                        <w:rPr>
+                          <w:color w:val="808080" w:themeColor="background1" w:themeShade="80"/>
+                          <w:sz w:val="26"/>
+                          <w:szCs w:val="26"/>
+                        </w:rPr>
+                        <w:t xml:space="preserve"> / Demo Session Extended Abstract, ISMIR 2022</w:t>
+                      </w:r>
+                      <w:r>
+                        <w:rPr>
+                          <w:color w:val="808080" w:themeColor="background1" w:themeShade="80"/>
+                          <w:sz w:val="26"/>
+                          <w:szCs w:val="26"/>
+                        </w:rPr>
+                        <w:t xml:space="preserve"> Conference</w:t>
+                      </w:r>
+                    </w:p>
+                    <w:p>
+                      <w:pPr>
+                        <w:rPr>
+                          <w:color w:val="808080" w:themeColor="background1" w:themeShade="80"/>
+                          <w:sz w:val="26"/>
+                          <w:szCs w:val="26"/>
+                        </w:rPr>
+                      </w:pPr>
+                    </w:p>
+                  </w:txbxContent>
+                </v:textbox>
+              </v:shape>
+            </w:pict>
+          </mc:Fallback>
+        </mc:AlternateContent>
+      </w:r>
     </w:p>
     <w:p>
       <w:pPr>
@@ -410,7 +579,7 @@
     </w:p>
     <w:p>
       <w:pPr>
-        <w:pStyle w:val="Textoindependiente"/>
+        <w:pStyle w:val="BodyText"/>
       </w:pPr>
       <w:r>
         <w:t>The abstract should be placed at the top left column and should contain about 150–200 words.</w:t>
@@ -425,7 +594,15 @@
         <w:t xml:space="preserve">are submitted as extended abstracts and </w:t>
       </w:r>
       <w:r>
-        <w:t>should not be anonymised. Please note that extended abstract is not a conference paper. Therefore, it will not be part of the official ISMIR</w:t>
+        <w:t xml:space="preserve">should not be </w:t>
+      </w:r>
+      <w:proofErr w:type="spellStart"/>
+      <w:r>
+        <w:t>anonymised</w:t>
+      </w:r>
+      <w:proofErr w:type="spellEnd"/>
+      <w:r>
+        <w:t>. Please note that extended abstract is not a conference paper. Therefore, it will not be part of the official ISMIR</w:t>
       </w:r>
       <w:r>
         <w:t xml:space="preserve"> </w:t>
@@ -434,7 +611,15 @@
         <w:t>2022</w:t>
       </w:r>
       <w:r>
-        <w:t xml:space="preserve"> proceedings, and should not be cited as such.</w:t>
+        <w:t xml:space="preserve"> </w:t>
+      </w:r>
+      <w:proofErr w:type="gramStart"/>
+      <w:r>
+        <w:t>proceedings, and</w:t>
+      </w:r>
+      <w:proofErr w:type="gramEnd"/>
+      <w:r>
+        <w:t xml:space="preserve"> should not be cited as such.</w:t>
       </w:r>
       <w:r>
         <w:t xml:space="preserve"> </w:t>
@@ -450,7 +635,7 @@
     </w:p>
     <w:p>
       <w:pPr>
-        <w:pStyle w:val="Textoindependiente"/>
+        <w:pStyle w:val="BodyText"/>
       </w:pPr>
       <w:r>
         <w:t xml:space="preserve">This template includes all the information about formatting </w:t>
@@ -673,7 +858,7 @@
     </w:p>
     <w:p>
       <w:pPr>
-        <w:pStyle w:val="Textoindependiente"/>
+        <w:pStyle w:val="BodyText"/>
       </w:pPr>
       <w:r>
         <w:t xml:space="preserve">The proceedings will be printed on </w:t>
@@ -777,7 +962,7 @@
     </w:p>
     <w:p>
       <w:pPr>
-        <w:pStyle w:val="Textoindependiente"/>
+        <w:pStyle w:val="BodyText"/>
       </w:pPr>
       <w:r>
         <w:rPr>
@@ -826,7 +1011,7 @@
     <w:p>
       <w:pPr>
         <w:rPr>
-          <w:rStyle w:val="TextoindependienteCar"/>
+          <w:rStyle w:val="BodyTextChar"/>
         </w:rPr>
       </w:pPr>
       <w:r>
@@ -905,7 +1090,7 @@
                                 <wp:inline distT="0" distB="0" distL="0" distR="0" wp14:anchorId="74CD9BCE" wp14:editId="0EDF135E">
                                   <wp:extent cx="440929" cy="154858"/>
                                   <wp:effectExtent l="19050" t="19050" r="16510" b="17145"/>
-                                  <wp:docPr id="4" name="Picture 4" descr="http://i.creativecommons.org/l/by/3.0/88x31.png"/>
+                                  <wp:docPr id="7" name="Picture 7" descr="http://i.creativecommons.org/l/by/3.0/88x31.png"/>
                                   <wp:cNvGraphicFramePr>
                                     <a:graphicFrameLocks xmlns:a="http://schemas.openxmlformats.org/drawingml/2006/main" noChangeAspect="1"/>
                                   </wp:cNvGraphicFramePr>
@@ -1557,7 +1742,7 @@
                                     </pic:cNvPicPr>
                                   </pic:nvPicPr>
                                   <pic:blipFill>
-                                    <a:blip r:embed="rId10">
+                                    <a:blip r:embed="rId11">
                                       <a:extLst>
                                         <a:ext uri="{28A0092B-C50C-407E-A947-70E740481C1C}">
                                           <a14:useLocalDpi xmlns:a14="http://schemas.microsoft.com/office/drawing/2010/main" val="0"/>
@@ -2150,20 +2335,20 @@
       </w:r>
       <w:r>
         <w:rPr>
-          <w:rStyle w:val="TextoindependienteCar"/>
+          <w:rStyle w:val="BodyTextChar"/>
         </w:rPr>
         <w:t xml:space="preserve">he title is 14pt Times, bold, caps, upper case, centered. </w:t>
       </w:r>
       <w:r>
         <w:rPr>
-          <w:rStyle w:val="TextoindependienteCar"/>
+          <w:rStyle w:val="BodyTextChar"/>
           <w:color w:val="FF0000"/>
         </w:rPr>
         <w:t xml:space="preserve">Authors’ names are omitted when submitting for double-blind reviewing. </w:t>
       </w:r>
       <w:r>
         <w:rPr>
-          <w:rStyle w:val="TextoindependienteCar"/>
+          <w:rStyle w:val="BodyTextChar"/>
         </w:rPr>
         <w:t>The following is for making a camera-ready version. Authors’ names are centered. The lead author’s name is to be listed first (left-most), and the co-authors’ names after. If the addresses for all authors are the same, include the address only once, centered. If the authors have different addresses, put the addresses, evenly spaced, under each authors’ name.</w:t>
       </w:r>
@@ -2178,7 +2363,7 @@
     </w:p>
     <w:p>
       <w:pPr>
-        <w:pStyle w:val="Textoindependiente"/>
+        <w:pStyle w:val="BodyText"/>
       </w:pPr>
       <w:r>
         <w:t>Please include the copyright notice exactly as it appears here in the lower left-hand corner of the page. It is set in 8pt Times.</w:t>
@@ -2223,7 +2408,15 @@
         <w:t>e</w:t>
       </w:r>
       <w:r>
-        <w:t>X users, this will be handled by the template automatically. For Word users, this has to be done manually.</w:t>
+        <w:t xml:space="preserve">X users, this will be handled by the template automatically. For Word users, this </w:t>
+      </w:r>
+      <w:proofErr w:type="gramStart"/>
+      <w:r>
+        <w:t>has to</w:t>
+      </w:r>
+      <w:proofErr w:type="gramEnd"/>
+      <w:r>
+        <w:t xml:space="preserve"> be done manually.</w:t>
       </w:r>
     </w:p>
     <w:p>
@@ -2236,7 +2429,7 @@
     </w:p>
     <w:p>
       <w:pPr>
-        <w:pStyle w:val="Textoindependiente"/>
+        <w:pStyle w:val="BodyText"/>
       </w:pPr>
       <w:r>
         <w:t>Do not include headers, footers or page numbers in your submission. These will be added when the publications are assembled.</w:t>
@@ -2252,7 +2445,7 @@
     </w:p>
     <w:p>
       <w:pPr>
-        <w:pStyle w:val="Textoindependiente"/>
+        <w:pStyle w:val="BodyText"/>
       </w:pPr>
       <w:r>
         <w:t xml:space="preserve">Line numbers should be included in your originally submitted manuscript, for reference during reviewing. </w:t>
@@ -2282,14 +2475,22 @@
         <w:rPr>
           <w:rFonts w:ascii="Courier New" w:hAnsi="Courier New" w:cs="Courier New"/>
         </w:rPr>
-        <w:t>\linenumber</w:t>
-      </w:r>
+        <w:t>\</w:t>
+      </w:r>
+      <w:proofErr w:type="spellStart"/>
       <w:r>
         <w:rPr>
           <w:rFonts w:ascii="Courier New" w:hAnsi="Courier New" w:cs="Courier New"/>
         </w:rPr>
+        <w:t>linenumber</w:t>
+      </w:r>
+      <w:r>
+        <w:rPr>
+          <w:rFonts w:ascii="Courier New" w:hAnsi="Courier New" w:cs="Courier New"/>
+        </w:rPr>
         <w:t>s</w:t>
       </w:r>
+      <w:proofErr w:type="spellEnd"/>
       <w:r>
         <w:t xml:space="preserve"> on Line 2</w:t>
       </w:r>
@@ -2316,7 +2517,7 @@
     </w:p>
     <w:p>
       <w:pPr>
-        <w:pStyle w:val="Textoindependiente"/>
+        <w:pStyle w:val="BodyText"/>
       </w:pPr>
       <w:r>
         <w:t>First level headings are in Times 10pt bold, centered with 1 line of space</w:t>
@@ -2345,7 +2546,7 @@
     </w:p>
     <w:p>
       <w:pPr>
-        <w:pStyle w:val="Textoindependiente"/>
+        <w:pStyle w:val="BodyText"/>
       </w:pPr>
       <w:r>
         <w:t xml:space="preserve">Second level headings are in Times 10pt bold, flush left, with 1 line of space </w:t>
@@ -2373,7 +2574,7 @@
     </w:p>
     <w:p>
       <w:pPr>
-        <w:pStyle w:val="Textoindependiente"/>
+        <w:pStyle w:val="BodyText"/>
       </w:pPr>
       <w:r>
         <w:t>Third level headings are in Times 10pt italic, flush left, with 1/2 line of space</w:t>
@@ -2417,14 +2618,14 @@
     </w:p>
     <w:p>
       <w:pPr>
-        <w:pStyle w:val="Textoindependiente"/>
+        <w:pStyle w:val="BodyText"/>
       </w:pPr>
       <w:r>
         <w:t>Indicate footnotes with a number in the text.</w:t>
       </w:r>
       <w:r>
         <w:rPr>
-          <w:rStyle w:val="Refdenotaalpie"/>
+          <w:rStyle w:val="FootnoteReference"/>
         </w:rPr>
         <w:footnoteReference w:id="1"/>
       </w:r>
@@ -2452,10 +2653,26 @@
     </w:p>
     <w:p>
       <w:pPr>
-        <w:pStyle w:val="Textoindependiente"/>
-      </w:pPr>
-      <w:r>
-        <w:t>All artwork must be centered, neat, clean, and legible. All lines should be very dark for purposes of reproduction and art work should not be hand-drawn. The proceedings are not in color, and therefore all figures must make sense in black-and-white form. Figure and table numbers and captions always appear below the figure. Leave 1 line space between the figure or table and the caption. Each figure or table is numbered consecutively. Captions should be Times 10pt. Place tables/figures in text as close to the reference as possible. References to tables and figures should be capitalized, for example: see Figure 1 and Table 1. Figures and tables may extend across both columns to a maximum width of</w:t>
+        <w:pStyle w:val="BodyText"/>
+      </w:pPr>
+      <w:r>
+        <w:t xml:space="preserve">All </w:t>
+      </w:r>
+      <w:proofErr w:type="gramStart"/>
+      <w:r>
+        <w:t>artwork</w:t>
+      </w:r>
+      <w:proofErr w:type="gramEnd"/>
+      <w:r>
+        <w:t xml:space="preserve"> must be centered, neat, clean, and legible. All lines should be very dark for purposes of reproduction and </w:t>
+      </w:r>
+      <w:proofErr w:type="gramStart"/>
+      <w:r>
+        <w:t>art work</w:t>
+      </w:r>
+      <w:proofErr w:type="gramEnd"/>
+      <w:r>
+        <w:t xml:space="preserve"> should not be hand-drawn. The proceedings are not in color, and therefore all figures must make sense in black-and-white form. Figure and table numbers and captions always appear below the figure. Leave 1 line space between the figure or table and the caption. Each figure or table is numbered consecutively. Captions should be Times 10pt. Place tables/figures in text as close to the reference as possible. References to tables and figures should be capitalized, for example: see Figure 1 and Table 1. Figures and tables may extend across both columns to a maximum width of</w:t>
       </w:r>
       <w:r>
         <w:rPr>
@@ -2504,7 +2721,7 @@
                     </pic:cNvPicPr>
                   </pic:nvPicPr>
                   <pic:blipFill>
-                    <a:blip r:embed="rId11">
+                    <a:blip r:embed="rId12">
                       <a:extLst>
                         <a:ext uri="{28A0092B-C50C-407E-A947-70E740481C1C}">
                           <a14:useLocalDpi xmlns:a14="http://schemas.microsoft.com/office/drawing/2010/main" val="0"/>
@@ -2544,7 +2761,7 @@
     </w:p>
     <w:p>
       <w:pPr>
-        <w:pStyle w:val="Descripcin"/>
+        <w:pStyle w:val="Caption"/>
       </w:pPr>
       <w:r>
         <w:rPr>
@@ -2689,7 +2906,7 @@
     </w:tbl>
     <w:p>
       <w:pPr>
-        <w:pStyle w:val="Descripcin"/>
+        <w:pStyle w:val="Caption"/>
       </w:pPr>
       <w:r>
         <w:rPr>
@@ -2753,13 +2970,21 @@
     </w:p>
     <w:p>
       <w:pPr>
-        <w:pStyle w:val="Textoindependiente"/>
+        <w:pStyle w:val="BodyText"/>
       </w:pPr>
       <w:r>
         <w:t>Equations should be placed on separate lines and numbered. The number should be on the right side, in parentheses</w:t>
       </w:r>
       <w:r>
-        <w:t>, as in Eqn (1)</w:t>
+        <w:t xml:space="preserve">, as in </w:t>
+      </w:r>
+      <w:proofErr w:type="spellStart"/>
+      <w:r>
+        <w:t>Eqn</w:t>
+      </w:r>
+      <w:proofErr w:type="spellEnd"/>
+      <w:r>
+        <w:t xml:space="preserve"> (1)</w:t>
       </w:r>
       <w:r>
         <w:t>.</w:t>
@@ -2797,10 +3022,10 @@
             <v:path o:extrusionok="f" gradientshapeok="t" o:connecttype="rect"/>
             <o:lock v:ext="edit" aspectratio="t"/>
           </v:shapetype>
-          <v:shape id="_x0000_i1025" type="#_x0000_t75" alt="" style="width:34.8pt;height:13.2pt;mso-width-percent:0;mso-height-percent:0;mso-width-percent:0;mso-height-percent:0" o:ole="">
-            <v:imagedata r:id="rId12" o:title=""/>
+          <v:shape id="_x0000_i1025" type="#_x0000_t75" alt="" style="width:34.75pt;height:13.25pt;mso-width-percent:0;mso-height-percent:0;mso-width-percent:0;mso-height-percent:0" o:ole="">
+            <v:imagedata r:id="rId13" o:title=""/>
           </v:shape>
-          <o:OLEObject Type="Embed" ProgID="Equation.3" ShapeID="_x0000_i1025" DrawAspect="Content" ObjectID="_1705728646" r:id="rId13"/>
+          <o:OLEObject Type="Embed" ProgID="Equation.3" ShapeID="_x0000_i1025" DrawAspect="Content" ObjectID="_1721287198" r:id="rId14"/>
         </w:object>
       </w:r>
       <w:r>
@@ -2820,7 +3045,7 @@
     </w:p>
     <w:p>
       <w:pPr>
-        <w:pStyle w:val="Textoindependiente"/>
+        <w:pStyle w:val="BodyText"/>
       </w:pPr>
       <w:r>
         <w:t xml:space="preserve">All bibliographical references should be listed at the end of the submission, in a section named “REFERENCES,” numbered and in the order that they first appear in the text. Formatting </w:t>
@@ -2926,8 +3151,16 @@
         <w:rPr>
           <w:color w:val="FF0000"/>
         </w:rPr>
-        <w:t>As submission is double blind, refer to your own published work in the third person. That is, use “In the previous work of [2],” not “In our previous work [2].” If you cite other papers</w:t>
-      </w:r>
+        <w:t xml:space="preserve">As submission is double blind, refer to your own published work in the third person. That is, use “In the previous work of [2],” not “In our previous work [2].” If you cite other </w:t>
+      </w:r>
+      <w:proofErr w:type="gramStart"/>
+      <w:r>
+        <w:rPr>
+          <w:color w:val="FF0000"/>
+        </w:rPr>
+        <w:t>papers</w:t>
+      </w:r>
+      <w:proofErr w:type="gramEnd"/>
       <w:r>
         <w:rPr>
           <w:color w:val="FF0000"/>
@@ -2969,7 +3202,7 @@
     </w:p>
     <w:p>
       <w:pPr>
-        <w:pStyle w:val="Textoindependiente"/>
+        <w:pStyle w:val="BodyText"/>
         <w:numPr>
           <w:ilvl w:val="0"/>
           <w:numId w:val="19"/>
@@ -2977,7 +3210,7 @@
         <w:spacing w:after="120"/>
         <w:ind w:left="425" w:hanging="425"/>
       </w:pPr>
-      <w:bookmarkStart w:id="2" w:name="_Hlk40789248"/>
+      <w:bookmarkStart w:id="1" w:name="_Hlk40789248"/>
       <w:r>
         <w:t>A. Author and B</w:t>
       </w:r>
@@ -3016,10 +3249,10 @@
         <w:t>, Suzhou, China, 2017, pp. 111–117.</w:t>
       </w:r>
     </w:p>
-    <w:bookmarkEnd w:id="2"/>
+    <w:bookmarkEnd w:id="1"/>
     <w:p>
       <w:pPr>
-        <w:pStyle w:val="Textoindependiente"/>
+        <w:pStyle w:val="BodyText"/>
         <w:numPr>
           <w:ilvl w:val="0"/>
           <w:numId w:val="19"/>
@@ -3150,7 +3383,7 @@
     </w:p>
     <w:p>
       <w:pPr>
-        <w:pStyle w:val="Textoindependiente"/>
+        <w:pStyle w:val="BodyText"/>
         <w:numPr>
           <w:ilvl w:val="0"/>
           <w:numId w:val="19"/>
@@ -3230,7 +3463,7 @@
     </w:p>
     <w:p>
       <w:pPr>
-        <w:pStyle w:val="Textoindependiente"/>
+        <w:pStyle w:val="BodyText"/>
         <w:numPr>
           <w:ilvl w:val="0"/>
           <w:numId w:val="19"/>
@@ -3289,7 +3522,7 @@
 </file>
 
 <file path=word/endnotes.xml><?xml version="1.0" encoding="utf-8"?>
-<w:endnotes xmlns:wpc="http://schemas.microsoft.com/office/word/2010/wordprocessingCanvas" xmlns:cx="http://schemas.microsoft.com/office/drawing/2014/chartex" xmlns:cx1="http://schemas.microsoft.com/office/drawing/2015/9/8/chartex" xmlns:cx2="http://schemas.microsoft.com/office/drawing/2015/10/21/chartex" xmlns:cx3="http://schemas.microsoft.com/office/drawing/2016/5/9/chartex" xmlns:cx4="http://schemas.microsoft.com/office/drawing/2016/5/10/chartex" xmlns:cx5="http://schemas.microsoft.com/office/drawing/2016/5/11/chartex" xmlns:cx6="http://schemas.microsoft.com/office/drawing/2016/5/12/chartex" xmlns:cx7="http://schemas.microsoft.com/office/drawing/2016/5/13/chartex" xmlns:cx8="http://schemas.microsoft.com/office/drawing/2016/5/14/chartex" xmlns:mc="http://schemas.openxmlformats.org/markup-compatibility/2006" xmlns:aink="http://schemas.microsoft.com/office/drawing/2016/ink" xmlns:am3d="http://schemas.microsoft.com/office/drawing/2017/model3d" xmlns:o="urn:schemas-microsoft-com:office:office" xmlns:r="http://schemas.openxmlformats.org/officeDocument/2006/relationships" xmlns:m="http://schemas.openxmlformats.org/officeDocument/2006/math" xmlns:v="urn:schemas-microsoft-com:vml" xmlns:wp14="http://schemas.microsoft.com/office/word/2010/wordprocessingDrawing" xmlns:wp="http://schemas.openxmlformats.org/drawingml/2006/wordprocessingDrawing" xmlns:w10="urn:schemas-microsoft-com:office:word" xmlns:w="http://schemas.openxmlformats.org/wordprocessingml/2006/main" xmlns:w14="http://schemas.microsoft.com/office/word/2010/wordml" xmlns:w15="http://schemas.microsoft.com/office/word/2012/wordml" xmlns:w16cex="http://schemas.microsoft.com/office/word/2018/wordml/cex" xmlns:w16cid="http://schemas.microsoft.com/office/word/2016/wordml/cid" xmlns:w16="http://schemas.microsoft.com/office/word/2018/wordml" xmlns:w16sdtdh="http://schemas.microsoft.com/office/word/2020/wordml/sdtdatahash" xmlns:w16se="http://schemas.microsoft.com/office/word/2015/wordml/symex" xmlns:wpg="http://schemas.microsoft.com/office/word/2010/wordprocessingGroup" xmlns:wpi="http://schemas.microsoft.com/office/word/2010/wordprocessingInk" xmlns:wne="http://schemas.microsoft.com/office/word/2006/wordml" xmlns:wps="http://schemas.microsoft.com/office/word/2010/wordprocessingShape" mc:Ignorable="w14 w15 w16se w16cid w16 w16cex w16sdtdh wp14">
+<w:endnotes xmlns:wpc="http://schemas.microsoft.com/office/word/2010/wordprocessingCanvas" xmlns:cx="http://schemas.microsoft.com/office/drawing/2014/chartex" xmlns:cx1="http://schemas.microsoft.com/office/drawing/2015/9/8/chartex" xmlns:cx2="http://schemas.microsoft.com/office/drawing/2015/10/21/chartex" xmlns:cx3="http://schemas.microsoft.com/office/drawing/2016/5/9/chartex" xmlns:cx4="http://schemas.microsoft.com/office/drawing/2016/5/10/chartex" xmlns:cx5="http://schemas.microsoft.com/office/drawing/2016/5/11/chartex" xmlns:cx6="http://schemas.microsoft.com/office/drawing/2016/5/12/chartex" xmlns:cx7="http://schemas.microsoft.com/office/drawing/2016/5/13/chartex" xmlns:cx8="http://schemas.microsoft.com/office/drawing/2016/5/14/chartex" xmlns:mc="http://schemas.openxmlformats.org/markup-compatibility/2006" xmlns:aink="http://schemas.microsoft.com/office/drawing/2016/ink" xmlns:am3d="http://schemas.microsoft.com/office/drawing/2017/model3d" xmlns:o="urn:schemas-microsoft-com:office:office" xmlns:oel="http://schemas.microsoft.com/office/2019/extlst" xmlns:r="http://schemas.openxmlformats.org/officeDocument/2006/relationships" xmlns:m="http://schemas.openxmlformats.org/officeDocument/2006/math" xmlns:v="urn:schemas-microsoft-com:vml" xmlns:wp14="http://schemas.microsoft.com/office/word/2010/wordprocessingDrawing" xmlns:wp="http://schemas.openxmlformats.org/drawingml/2006/wordprocessingDrawing" xmlns:w10="urn:schemas-microsoft-com:office:word" xmlns:w="http://schemas.openxmlformats.org/wordprocessingml/2006/main" xmlns:w14="http://schemas.microsoft.com/office/word/2010/wordml" xmlns:w15="http://schemas.microsoft.com/office/word/2012/wordml" xmlns:w16cex="http://schemas.microsoft.com/office/word/2018/wordml/cex" xmlns:w16cid="http://schemas.microsoft.com/office/word/2016/wordml/cid" xmlns:w16="http://schemas.microsoft.com/office/word/2018/wordml" xmlns:w16sdtdh="http://schemas.microsoft.com/office/word/2020/wordml/sdtdatahash" xmlns:w16se="http://schemas.microsoft.com/office/word/2015/wordml/symex" xmlns:wpg="http://schemas.microsoft.com/office/word/2010/wordprocessingGroup" xmlns:wpi="http://schemas.microsoft.com/office/word/2010/wordprocessingInk" xmlns:wne="http://schemas.microsoft.com/office/word/2006/wordml" xmlns:wps="http://schemas.microsoft.com/office/word/2010/wordprocessingShape" mc:Ignorable="w14 w15 w16se w16cid w16 w16cex w16sdtdh wp14">
   <w:endnote w:type="separator" w:id="-1">
     <w:p>
       <w:r>
@@ -3308,7 +3541,7 @@
 </file>
 
 <file path=word/footnotes.xml><?xml version="1.0" encoding="utf-8"?>
-<w:footnotes xmlns:wpc="http://schemas.microsoft.com/office/word/2010/wordprocessingCanvas" xmlns:cx="http://schemas.microsoft.com/office/drawing/2014/chartex" xmlns:cx1="http://schemas.microsoft.com/office/drawing/2015/9/8/chartex" xmlns:cx2="http://schemas.microsoft.com/office/drawing/2015/10/21/chartex" xmlns:cx3="http://schemas.microsoft.com/office/drawing/2016/5/9/chartex" xmlns:cx4="http://schemas.microsoft.com/office/drawing/2016/5/10/chartex" xmlns:cx5="http://schemas.microsoft.com/office/drawing/2016/5/11/chartex" xmlns:cx6="http://schemas.microsoft.com/office/drawing/2016/5/12/chartex" xmlns:cx7="http://schemas.microsoft.com/office/drawing/2016/5/13/chartex" xmlns:cx8="http://schemas.microsoft.com/office/drawing/2016/5/14/chartex" xmlns:mc="http://schemas.openxmlformats.org/markup-compatibility/2006" xmlns:aink="http://schemas.microsoft.com/office/drawing/2016/ink" xmlns:am3d="http://schemas.microsoft.com/office/drawing/2017/model3d" xmlns:o="urn:schemas-microsoft-com:office:office" xmlns:r="http://schemas.openxmlformats.org/officeDocument/2006/relationships" xmlns:m="http://schemas.openxmlformats.org/officeDocument/2006/math" xmlns:v="urn:schemas-microsoft-com:vml" xmlns:wp14="http://schemas.microsoft.com/office/word/2010/wordprocessingDrawing" xmlns:wp="http://schemas.openxmlformats.org/drawingml/2006/wordprocessingDrawing" xmlns:w10="urn:schemas-microsoft-com:office:word" xmlns:w="http://schemas.openxmlformats.org/wordprocessingml/2006/main" xmlns:w14="http://schemas.microsoft.com/office/word/2010/wordml" xmlns:w15="http://schemas.microsoft.com/office/word/2012/wordml" xmlns:w16cex="http://schemas.microsoft.com/office/word/2018/wordml/cex" xmlns:w16cid="http://schemas.microsoft.com/office/word/2016/wordml/cid" xmlns:w16="http://schemas.microsoft.com/office/word/2018/wordml" xmlns:w16sdtdh="http://schemas.microsoft.com/office/word/2020/wordml/sdtdatahash" xmlns:w16se="http://schemas.microsoft.com/office/word/2015/wordml/symex" xmlns:wpg="http://schemas.microsoft.com/office/word/2010/wordprocessingGroup" xmlns:wpi="http://schemas.microsoft.com/office/word/2010/wordprocessingInk" xmlns:wne="http://schemas.microsoft.com/office/word/2006/wordml" xmlns:wps="http://schemas.microsoft.com/office/word/2010/wordprocessingShape" mc:Ignorable="w14 w15 w16se w16cid w16 w16cex w16sdtdh wp14">
+<w:footnotes xmlns:wpc="http://schemas.microsoft.com/office/word/2010/wordprocessingCanvas" xmlns:cx="http://schemas.microsoft.com/office/drawing/2014/chartex" xmlns:cx1="http://schemas.microsoft.com/office/drawing/2015/9/8/chartex" xmlns:cx2="http://schemas.microsoft.com/office/drawing/2015/10/21/chartex" xmlns:cx3="http://schemas.microsoft.com/office/drawing/2016/5/9/chartex" xmlns:cx4="http://schemas.microsoft.com/office/drawing/2016/5/10/chartex" xmlns:cx5="http://schemas.microsoft.com/office/drawing/2016/5/11/chartex" xmlns:cx6="http://schemas.microsoft.com/office/drawing/2016/5/12/chartex" xmlns:cx7="http://schemas.microsoft.com/office/drawing/2016/5/13/chartex" xmlns:cx8="http://schemas.microsoft.com/office/drawing/2016/5/14/chartex" xmlns:mc="http://schemas.openxmlformats.org/markup-compatibility/2006" xmlns:aink="http://schemas.microsoft.com/office/drawing/2016/ink" xmlns:am3d="http://schemas.microsoft.com/office/drawing/2017/model3d" xmlns:o="urn:schemas-microsoft-com:office:office" xmlns:oel="http://schemas.microsoft.com/office/2019/extlst" xmlns:r="http://schemas.openxmlformats.org/officeDocument/2006/relationships" xmlns:m="http://schemas.openxmlformats.org/officeDocument/2006/math" xmlns:v="urn:schemas-microsoft-com:vml" xmlns:wp14="http://schemas.microsoft.com/office/word/2010/wordprocessingDrawing" xmlns:wp="http://schemas.openxmlformats.org/drawingml/2006/wordprocessingDrawing" xmlns:w10="urn:schemas-microsoft-com:office:word" xmlns:w="http://schemas.openxmlformats.org/wordprocessingml/2006/main" xmlns:w14="http://schemas.microsoft.com/office/word/2010/wordml" xmlns:w15="http://schemas.microsoft.com/office/word/2012/wordml" xmlns:w16cex="http://schemas.microsoft.com/office/word/2018/wordml/cex" xmlns:w16cid="http://schemas.microsoft.com/office/word/2016/wordml/cid" xmlns:w16="http://schemas.microsoft.com/office/word/2018/wordml" xmlns:w16sdtdh="http://schemas.microsoft.com/office/word/2020/wordml/sdtdatahash" xmlns:w16se="http://schemas.microsoft.com/office/word/2015/wordml/symex" xmlns:wpg="http://schemas.microsoft.com/office/word/2010/wordprocessingGroup" xmlns:wpi="http://schemas.microsoft.com/office/word/2010/wordprocessingInk" xmlns:wne="http://schemas.microsoft.com/office/word/2006/wordml" xmlns:wps="http://schemas.microsoft.com/office/word/2010/wordprocessingShape" mc:Ignorable="w14 w15 w16se w16cid w16 w16cex w16sdtdh wp14">
   <w:footnote w:type="separator" w:id="-1">
     <w:p>
       <w:r>
@@ -3326,7 +3559,7 @@
   <w:footnote w:id="1">
     <w:p>
       <w:pPr>
-        <w:pStyle w:val="Textoindependiente"/>
+        <w:pStyle w:val="BodyText"/>
         <w:rPr>
           <w:sz w:val="16"/>
           <w:szCs w:val="16"/>
@@ -3335,7 +3568,7 @@
       </w:pPr>
       <w:r>
         <w:rPr>
-          <w:rStyle w:val="Refdenotaalpie"/>
+          <w:rStyle w:val="FootnoteReference"/>
           <w:sz w:val="16"/>
           <w:szCs w:val="16"/>
         </w:rPr>
@@ -3379,10 +3612,10 @@
 </file>
 
 <file path=word/header1.xml><?xml version="1.0" encoding="utf-8"?>
-<w:hdr xmlns:wpc="http://schemas.microsoft.com/office/word/2010/wordprocessingCanvas" xmlns:cx="http://schemas.microsoft.com/office/drawing/2014/chartex" xmlns:cx1="http://schemas.microsoft.com/office/drawing/2015/9/8/chartex" xmlns:cx2="http://schemas.microsoft.com/office/drawing/2015/10/21/chartex" xmlns:cx3="http://schemas.microsoft.com/office/drawing/2016/5/9/chartex" xmlns:cx4="http://schemas.microsoft.com/office/drawing/2016/5/10/chartex" xmlns:cx5="http://schemas.microsoft.com/office/drawing/2016/5/11/chartex" xmlns:cx6="http://schemas.microsoft.com/office/drawing/2016/5/12/chartex" xmlns:cx7="http://schemas.microsoft.com/office/drawing/2016/5/13/chartex" xmlns:cx8="http://schemas.microsoft.com/office/drawing/2016/5/14/chartex" xmlns:mc="http://schemas.openxmlformats.org/markup-compatibility/2006" xmlns:aink="http://schemas.microsoft.com/office/drawing/2016/ink" xmlns:am3d="http://schemas.microsoft.com/office/drawing/2017/model3d" xmlns:o="urn:schemas-microsoft-com:office:office" xmlns:r="http://schemas.openxmlformats.org/officeDocument/2006/relationships" xmlns:m="http://schemas.openxmlformats.org/officeDocument/2006/math" xmlns:v="urn:schemas-microsoft-com:vml" xmlns:wp14="http://schemas.microsoft.com/office/word/2010/wordprocessingDrawing" xmlns:wp="http://schemas.openxmlformats.org/drawingml/2006/wordprocessingDrawing" xmlns:w10="urn:schemas-microsoft-com:office:word" xmlns:w="http://schemas.openxmlformats.org/wordprocessingml/2006/main" xmlns:w14="http://schemas.microsoft.com/office/word/2010/wordml" xmlns:w15="http://schemas.microsoft.com/office/word/2012/wordml" xmlns:w16cex="http://schemas.microsoft.com/office/word/2018/wordml/cex" xmlns:w16cid="http://schemas.microsoft.com/office/word/2016/wordml/cid" xmlns:w16="http://schemas.microsoft.com/office/word/2018/wordml" xmlns:w16sdtdh="http://schemas.microsoft.com/office/word/2020/wordml/sdtdatahash" xmlns:w16se="http://schemas.microsoft.com/office/word/2015/wordml/symex" xmlns:wpg="http://schemas.microsoft.com/office/word/2010/wordprocessingGroup" xmlns:wpi="http://schemas.microsoft.com/office/word/2010/wordprocessingInk" xmlns:wne="http://schemas.microsoft.com/office/word/2006/wordml" xmlns:wps="http://schemas.microsoft.com/office/word/2010/wordprocessingShape" mc:Ignorable="w14 w15 w16se w16cid w16 w16cex w16sdtdh wp14">
+<w:hdr xmlns:wpc="http://schemas.microsoft.com/office/word/2010/wordprocessingCanvas" xmlns:cx="http://schemas.microsoft.com/office/drawing/2014/chartex" xmlns:cx1="http://schemas.microsoft.com/office/drawing/2015/9/8/chartex" xmlns:cx2="http://schemas.microsoft.com/office/drawing/2015/10/21/chartex" xmlns:cx3="http://schemas.microsoft.com/office/drawing/2016/5/9/chartex" xmlns:cx4="http://schemas.microsoft.com/office/drawing/2016/5/10/chartex" xmlns:cx5="http://schemas.microsoft.com/office/drawing/2016/5/11/chartex" xmlns:cx6="http://schemas.microsoft.com/office/drawing/2016/5/12/chartex" xmlns:cx7="http://schemas.microsoft.com/office/drawing/2016/5/13/chartex" xmlns:cx8="http://schemas.microsoft.com/office/drawing/2016/5/14/chartex" xmlns:mc="http://schemas.openxmlformats.org/markup-compatibility/2006" xmlns:aink="http://schemas.microsoft.com/office/drawing/2016/ink" xmlns:am3d="http://schemas.microsoft.com/office/drawing/2017/model3d" xmlns:o="urn:schemas-microsoft-com:office:office" xmlns:oel="http://schemas.microsoft.com/office/2019/extlst" xmlns:r="http://schemas.openxmlformats.org/officeDocument/2006/relationships" xmlns:m="http://schemas.openxmlformats.org/officeDocument/2006/math" xmlns:v="urn:schemas-microsoft-com:vml" xmlns:wp14="http://schemas.microsoft.com/office/word/2010/wordprocessingDrawing" xmlns:wp="http://schemas.openxmlformats.org/drawingml/2006/wordprocessingDrawing" xmlns:w10="urn:schemas-microsoft-com:office:word" xmlns:w="http://schemas.openxmlformats.org/wordprocessingml/2006/main" xmlns:w14="http://schemas.microsoft.com/office/word/2010/wordml" xmlns:w15="http://schemas.microsoft.com/office/word/2012/wordml" xmlns:w16cex="http://schemas.microsoft.com/office/word/2018/wordml/cex" xmlns:w16cid="http://schemas.microsoft.com/office/word/2016/wordml/cid" xmlns:w16="http://schemas.microsoft.com/office/word/2018/wordml" xmlns:w16sdtdh="http://schemas.microsoft.com/office/word/2020/wordml/sdtdatahash" xmlns:w16se="http://schemas.microsoft.com/office/word/2015/wordml/symex" xmlns:wpg="http://schemas.microsoft.com/office/word/2010/wordprocessingGroup" xmlns:wpi="http://schemas.microsoft.com/office/word/2010/wordprocessingInk" xmlns:wne="http://schemas.microsoft.com/office/word/2006/wordml" xmlns:wps="http://schemas.microsoft.com/office/word/2010/wordprocessingShape" mc:Ignorable="w14 w15 w16se w16cid w16 w16cex w16sdtdh wp14">
   <w:p>
     <w:pPr>
-      <w:pStyle w:val="Piedepgina"/>
+      <w:pStyle w:val="Footer"/>
       <w:tabs>
         <w:tab w:val="clear" w:pos="4320"/>
         <w:tab w:val="clear" w:pos="8640"/>
@@ -3409,7 +3642,7 @@
   </w:p>
   <w:p>
     <w:pPr>
-      <w:pStyle w:val="Encabezado"/>
+      <w:pStyle w:val="Header"/>
       <w:tabs>
         <w:tab w:val="clear" w:pos="8306"/>
         <w:tab w:val="right" w:pos="9990"/>
@@ -3420,10 +3653,10 @@
 </file>
 
 <file path=word/header2.xml><?xml version="1.0" encoding="utf-8"?>
-<w:hdr xmlns:wpc="http://schemas.microsoft.com/office/word/2010/wordprocessingCanvas" xmlns:cx="http://schemas.microsoft.com/office/drawing/2014/chartex" xmlns:cx1="http://schemas.microsoft.com/office/drawing/2015/9/8/chartex" xmlns:cx2="http://schemas.microsoft.com/office/drawing/2015/10/21/chartex" xmlns:cx3="http://schemas.microsoft.com/office/drawing/2016/5/9/chartex" xmlns:cx4="http://schemas.microsoft.com/office/drawing/2016/5/10/chartex" xmlns:cx5="http://schemas.microsoft.com/office/drawing/2016/5/11/chartex" xmlns:cx6="http://schemas.microsoft.com/office/drawing/2016/5/12/chartex" xmlns:cx7="http://schemas.microsoft.com/office/drawing/2016/5/13/chartex" xmlns:cx8="http://schemas.microsoft.com/office/drawing/2016/5/14/chartex" xmlns:mc="http://schemas.openxmlformats.org/markup-compatibility/2006" xmlns:aink="http://schemas.microsoft.com/office/drawing/2016/ink" xmlns:am3d="http://schemas.microsoft.com/office/drawing/2017/model3d" xmlns:o="urn:schemas-microsoft-com:office:office" xmlns:r="http://schemas.openxmlformats.org/officeDocument/2006/relationships" xmlns:m="http://schemas.openxmlformats.org/officeDocument/2006/math" xmlns:v="urn:schemas-microsoft-com:vml" xmlns:wp14="http://schemas.microsoft.com/office/word/2010/wordprocessingDrawing" xmlns:wp="http://schemas.openxmlformats.org/drawingml/2006/wordprocessingDrawing" xmlns:w10="urn:schemas-microsoft-com:office:word" xmlns:w="http://schemas.openxmlformats.org/wordprocessingml/2006/main" xmlns:w14="http://schemas.microsoft.com/office/word/2010/wordml" xmlns:w15="http://schemas.microsoft.com/office/word/2012/wordml" xmlns:w16cex="http://schemas.microsoft.com/office/word/2018/wordml/cex" xmlns:w16cid="http://schemas.microsoft.com/office/word/2016/wordml/cid" xmlns:w16="http://schemas.microsoft.com/office/word/2018/wordml" xmlns:w16sdtdh="http://schemas.microsoft.com/office/word/2020/wordml/sdtdatahash" xmlns:w16se="http://schemas.microsoft.com/office/word/2015/wordml/symex" xmlns:wpg="http://schemas.microsoft.com/office/word/2010/wordprocessingGroup" xmlns:wpi="http://schemas.microsoft.com/office/word/2010/wordprocessingInk" xmlns:wne="http://schemas.microsoft.com/office/word/2006/wordml" xmlns:wps="http://schemas.microsoft.com/office/word/2010/wordprocessingShape" mc:Ignorable="w14 w15 w16se w16cid w16 w16cex w16sdtdh wp14">
+<w:hdr xmlns:wpc="http://schemas.microsoft.com/office/word/2010/wordprocessingCanvas" xmlns:cx="http://schemas.microsoft.com/office/drawing/2014/chartex" xmlns:cx1="http://schemas.microsoft.com/office/drawing/2015/9/8/chartex" xmlns:cx2="http://schemas.microsoft.com/office/drawing/2015/10/21/chartex" xmlns:cx3="http://schemas.microsoft.com/office/drawing/2016/5/9/chartex" xmlns:cx4="http://schemas.microsoft.com/office/drawing/2016/5/10/chartex" xmlns:cx5="http://schemas.microsoft.com/office/drawing/2016/5/11/chartex" xmlns:cx6="http://schemas.microsoft.com/office/drawing/2016/5/12/chartex" xmlns:cx7="http://schemas.microsoft.com/office/drawing/2016/5/13/chartex" xmlns:cx8="http://schemas.microsoft.com/office/drawing/2016/5/14/chartex" xmlns:mc="http://schemas.openxmlformats.org/markup-compatibility/2006" xmlns:aink="http://schemas.microsoft.com/office/drawing/2016/ink" xmlns:am3d="http://schemas.microsoft.com/office/drawing/2017/model3d" xmlns:o="urn:schemas-microsoft-com:office:office" xmlns:oel="http://schemas.microsoft.com/office/2019/extlst" xmlns:r="http://schemas.openxmlformats.org/officeDocument/2006/relationships" xmlns:m="http://schemas.openxmlformats.org/officeDocument/2006/math" xmlns:v="urn:schemas-microsoft-com:vml" xmlns:wp14="http://schemas.microsoft.com/office/word/2010/wordprocessingDrawing" xmlns:wp="http://schemas.openxmlformats.org/drawingml/2006/wordprocessingDrawing" xmlns:w10="urn:schemas-microsoft-com:office:word" xmlns:w="http://schemas.openxmlformats.org/wordprocessingml/2006/main" xmlns:w14="http://schemas.microsoft.com/office/word/2010/wordml" xmlns:w15="http://schemas.microsoft.com/office/word/2012/wordml" xmlns:w16cex="http://schemas.microsoft.com/office/word/2018/wordml/cex" xmlns:w16cid="http://schemas.microsoft.com/office/word/2016/wordml/cid" xmlns:w16="http://schemas.microsoft.com/office/word/2018/wordml" xmlns:w16sdtdh="http://schemas.microsoft.com/office/word/2020/wordml/sdtdatahash" xmlns:w16se="http://schemas.microsoft.com/office/word/2015/wordml/symex" xmlns:wpg="http://schemas.microsoft.com/office/word/2010/wordprocessingGroup" xmlns:wpi="http://schemas.microsoft.com/office/word/2010/wordprocessingInk" xmlns:wne="http://schemas.microsoft.com/office/word/2006/wordml" xmlns:wps="http://schemas.microsoft.com/office/word/2010/wordprocessingShape" mc:Ignorable="w14 w15 w16se w16cid w16 w16cex w16sdtdh wp14">
   <w:p>
     <w:pPr>
-      <w:pStyle w:val="Piedepgina"/>
+      <w:pStyle w:val="Footer"/>
       <w:tabs>
         <w:tab w:val="clear" w:pos="4320"/>
         <w:tab w:val="clear" w:pos="8640"/>
@@ -3443,14 +3676,14 @@
   </w:p>
   <w:p>
     <w:pPr>
-      <w:pStyle w:val="Encabezado"/>
+      <w:pStyle w:val="Header"/>
     </w:pPr>
   </w:p>
 </w:hdr>
 </file>
 
 <file path=word/numbering.xml><?xml version="1.0" encoding="utf-8"?>
-<w:numbering xmlns:wpc="http://schemas.microsoft.com/office/word/2010/wordprocessingCanvas" xmlns:cx="http://schemas.microsoft.com/office/drawing/2014/chartex" xmlns:cx1="http://schemas.microsoft.com/office/drawing/2015/9/8/chartex" xmlns:cx2="http://schemas.microsoft.com/office/drawing/2015/10/21/chartex" xmlns:cx3="http://schemas.microsoft.com/office/drawing/2016/5/9/chartex" xmlns:cx4="http://schemas.microsoft.com/office/drawing/2016/5/10/chartex" xmlns:cx5="http://schemas.microsoft.com/office/drawing/2016/5/11/chartex" xmlns:cx6="http://schemas.microsoft.com/office/drawing/2016/5/12/chartex" xmlns:cx7="http://schemas.microsoft.com/office/drawing/2016/5/13/chartex" xmlns:cx8="http://schemas.microsoft.com/office/drawing/2016/5/14/chartex" xmlns:mc="http://schemas.openxmlformats.org/markup-compatibility/2006" xmlns:aink="http://schemas.microsoft.com/office/drawing/2016/ink" xmlns:am3d="http://schemas.microsoft.com/office/drawing/2017/model3d" xmlns:o="urn:schemas-microsoft-com:office:office" xmlns:r="http://schemas.openxmlformats.org/officeDocument/2006/relationships" xmlns:m="http://schemas.openxmlformats.org/officeDocument/2006/math" xmlns:v="urn:schemas-microsoft-com:vml" xmlns:wp14="http://schemas.microsoft.com/office/word/2010/wordprocessingDrawing" xmlns:wp="http://schemas.openxmlformats.org/drawingml/2006/wordprocessingDrawing" xmlns:w10="urn:schemas-microsoft-com:office:word" xmlns:w="http://schemas.openxmlformats.org/wordprocessingml/2006/main" xmlns:w14="http://schemas.microsoft.com/office/word/2010/wordml" xmlns:w15="http://schemas.microsoft.com/office/word/2012/wordml" xmlns:w16cex="http://schemas.microsoft.com/office/word/2018/wordml/cex" xmlns:w16cid="http://schemas.microsoft.com/office/word/2016/wordml/cid" xmlns:w16="http://schemas.microsoft.com/office/word/2018/wordml" xmlns:w16sdtdh="http://schemas.microsoft.com/office/word/2020/wordml/sdtdatahash" xmlns:w16se="http://schemas.microsoft.com/office/word/2015/wordml/symex" xmlns:wpg="http://schemas.microsoft.com/office/word/2010/wordprocessingGroup" xmlns:wpi="http://schemas.microsoft.com/office/word/2010/wordprocessingInk" xmlns:wne="http://schemas.microsoft.com/office/word/2006/wordml" xmlns:wps="http://schemas.microsoft.com/office/word/2010/wordprocessingShape" mc:Ignorable="w14 w15 w16se w16cid w16 w16cex w16sdtdh wp14">
+<w:numbering xmlns:wpc="http://schemas.microsoft.com/office/word/2010/wordprocessingCanvas" xmlns:cx="http://schemas.microsoft.com/office/drawing/2014/chartex" xmlns:cx1="http://schemas.microsoft.com/office/drawing/2015/9/8/chartex" xmlns:cx2="http://schemas.microsoft.com/office/drawing/2015/10/21/chartex" xmlns:cx3="http://schemas.microsoft.com/office/drawing/2016/5/9/chartex" xmlns:cx4="http://schemas.microsoft.com/office/drawing/2016/5/10/chartex" xmlns:cx5="http://schemas.microsoft.com/office/drawing/2016/5/11/chartex" xmlns:cx6="http://schemas.microsoft.com/office/drawing/2016/5/12/chartex" xmlns:cx7="http://schemas.microsoft.com/office/drawing/2016/5/13/chartex" xmlns:cx8="http://schemas.microsoft.com/office/drawing/2016/5/14/chartex" xmlns:mc="http://schemas.openxmlformats.org/markup-compatibility/2006" xmlns:aink="http://schemas.microsoft.com/office/drawing/2016/ink" xmlns:am3d="http://schemas.microsoft.com/office/drawing/2017/model3d" xmlns:o="urn:schemas-microsoft-com:office:office" xmlns:oel="http://schemas.microsoft.com/office/2019/extlst" xmlns:r="http://schemas.openxmlformats.org/officeDocument/2006/relationships" xmlns:m="http://schemas.openxmlformats.org/officeDocument/2006/math" xmlns:v="urn:schemas-microsoft-com:vml" xmlns:wp14="http://schemas.microsoft.com/office/word/2010/wordprocessingDrawing" xmlns:wp="http://schemas.openxmlformats.org/drawingml/2006/wordprocessingDrawing" xmlns:w10="urn:schemas-microsoft-com:office:word" xmlns:w="http://schemas.openxmlformats.org/wordprocessingml/2006/main" xmlns:w14="http://schemas.microsoft.com/office/word/2010/wordml" xmlns:w15="http://schemas.microsoft.com/office/word/2012/wordml" xmlns:w16cex="http://schemas.microsoft.com/office/word/2018/wordml/cex" xmlns:w16cid="http://schemas.microsoft.com/office/word/2016/wordml/cid" xmlns:w16="http://schemas.microsoft.com/office/word/2018/wordml" xmlns:w16sdtdh="http://schemas.microsoft.com/office/word/2020/wordml/sdtdatahash" xmlns:w16se="http://schemas.microsoft.com/office/word/2015/wordml/symex" xmlns:wpg="http://schemas.microsoft.com/office/word/2010/wordprocessingGroup" xmlns:wpi="http://schemas.microsoft.com/office/word/2010/wordprocessingInk" xmlns:wne="http://schemas.microsoft.com/office/word/2006/wordml" xmlns:wps="http://schemas.microsoft.com/office/word/2010/wordprocessingShape" mc:Ignorable="w14 w15 w16se w16cid w16 w16cex w16sdtdh wp14">
   <w:abstractNum w:abstractNumId="0" w15:restartNumberingAfterBreak="0">
     <w:nsid w:val="FFFFFFFB"/>
     <w:multiLevelType w:val="multilevel"/>
@@ -3501,7 +3734,7 @@
     <w:lvl w:ilvl="3">
       <w:start w:val="1"/>
       <w:numFmt w:val="decimal"/>
-      <w:pStyle w:val="Ttulo4"/>
+      <w:pStyle w:val="Heading4"/>
       <w:lvlText w:val="%1.%2.%3.%4"/>
       <w:lvlJc w:val="left"/>
       <w:pPr>
@@ -3517,7 +3750,7 @@
     <w:lvl w:ilvl="4">
       <w:start w:val="1"/>
       <w:numFmt w:val="decimal"/>
-      <w:pStyle w:val="Ttulo5"/>
+      <w:pStyle w:val="Heading5"/>
       <w:lvlText w:val="%1.%2.%3.%4.%5"/>
       <w:lvlJc w:val="left"/>
       <w:pPr>
@@ -3533,7 +3766,7 @@
     <w:lvl w:ilvl="5">
       <w:start w:val="1"/>
       <w:numFmt w:val="decimal"/>
-      <w:pStyle w:val="Ttulo6"/>
+      <w:pStyle w:val="Heading6"/>
       <w:lvlText w:val="%1.%2.%3.%4.%5.%6"/>
       <w:lvlJc w:val="left"/>
       <w:pPr>
@@ -3549,7 +3782,7 @@
     <w:lvl w:ilvl="6">
       <w:start w:val="1"/>
       <w:numFmt w:val="decimal"/>
-      <w:pStyle w:val="Ttulo7"/>
+      <w:pStyle w:val="Heading7"/>
       <w:lvlText w:val="%1.%2.%3.%4.%5.%6.%7"/>
       <w:lvlJc w:val="left"/>
       <w:pPr>
@@ -3565,7 +3798,7 @@
     <w:lvl w:ilvl="7">
       <w:start w:val="1"/>
       <w:numFmt w:val="decimal"/>
-      <w:pStyle w:val="Ttulo8"/>
+      <w:pStyle w:val="Heading8"/>
       <w:lvlText w:val="%1.%2.%3.%4.%5.%6.%7.%8"/>
       <w:lvlJc w:val="left"/>
       <w:pPr>
@@ -3581,7 +3814,7 @@
     <w:lvl w:ilvl="8">
       <w:start w:val="1"/>
       <w:numFmt w:val="decimal"/>
-      <w:pStyle w:val="Ttulo9"/>
+      <w:pStyle w:val="Heading9"/>
       <w:lvlText w:val="%1.%2.%3.%4.%5.%6.%7.%8.%9"/>
       <w:lvlJc w:val="left"/>
       <w:pPr>
@@ -5464,58 +5697,58 @@
       </w:rPr>
     </w:lvl>
   </w:abstractNum>
-  <w:num w:numId="1">
+  <w:num w:numId="1" w16cid:durableId="726996401">
     <w:abstractNumId w:val="0"/>
   </w:num>
-  <w:num w:numId="2">
+  <w:num w:numId="2" w16cid:durableId="11885650">
     <w:abstractNumId w:val="17"/>
   </w:num>
-  <w:num w:numId="3">
+  <w:num w:numId="3" w16cid:durableId="1187595403">
     <w:abstractNumId w:val="8"/>
   </w:num>
-  <w:num w:numId="4">
+  <w:num w:numId="4" w16cid:durableId="1993481225">
     <w:abstractNumId w:val="13"/>
   </w:num>
-  <w:num w:numId="5">
+  <w:num w:numId="5" w16cid:durableId="294876914">
     <w:abstractNumId w:val="6"/>
   </w:num>
-  <w:num w:numId="6">
+  <w:num w:numId="6" w16cid:durableId="37827980">
     <w:abstractNumId w:val="7"/>
   </w:num>
-  <w:num w:numId="7">
+  <w:num w:numId="7" w16cid:durableId="799033459">
     <w:abstractNumId w:val="2"/>
   </w:num>
-  <w:num w:numId="8">
+  <w:num w:numId="8" w16cid:durableId="1440955265">
     <w:abstractNumId w:val="15"/>
   </w:num>
-  <w:num w:numId="9">
+  <w:num w:numId="9" w16cid:durableId="23795559">
     <w:abstractNumId w:val="9"/>
   </w:num>
-  <w:num w:numId="10">
+  <w:num w:numId="10" w16cid:durableId="204294775">
     <w:abstractNumId w:val="1"/>
   </w:num>
-  <w:num w:numId="11">
+  <w:num w:numId="11" w16cid:durableId="370963074">
     <w:abstractNumId w:val="14"/>
   </w:num>
-  <w:num w:numId="12">
+  <w:num w:numId="12" w16cid:durableId="1466267573">
     <w:abstractNumId w:val="16"/>
   </w:num>
-  <w:num w:numId="13">
+  <w:num w:numId="13" w16cid:durableId="1461413585">
     <w:abstractNumId w:val="3"/>
   </w:num>
-  <w:num w:numId="14">
+  <w:num w:numId="14" w16cid:durableId="1092580603">
     <w:abstractNumId w:val="11"/>
   </w:num>
-  <w:num w:numId="15">
+  <w:num w:numId="15" w16cid:durableId="1357345394">
     <w:abstractNumId w:val="5"/>
   </w:num>
-  <w:num w:numId="16">
+  <w:num w:numId="16" w16cid:durableId="947005730">
     <w:abstractNumId w:val="18"/>
   </w:num>
-  <w:num w:numId="17">
+  <w:num w:numId="17" w16cid:durableId="233590870">
     <w:abstractNumId w:val="12"/>
   </w:num>
-  <w:num w:numId="18">
+  <w:num w:numId="18" w16cid:durableId="1480995164">
     <w:abstractNumId w:val="1"/>
     <w:lvlOverride w:ilvl="0">
       <w:startOverride w:val="1"/>
@@ -5545,10 +5778,10 @@
       <w:startOverride w:val="1"/>
     </w:lvlOverride>
   </w:num>
-  <w:num w:numId="19">
+  <w:num w:numId="19" w16cid:durableId="184944863">
     <w:abstractNumId w:val="10"/>
   </w:num>
-  <w:num w:numId="20">
+  <w:num w:numId="20" w16cid:durableId="1494376744">
     <w:abstractNumId w:val="4"/>
   </w:num>
 </w:numbering>
@@ -5945,10 +6178,10 @@
       <w:lang w:eastAsia="en-US"/>
     </w:rPr>
   </w:style>
-  <w:style w:type="paragraph" w:styleId="Ttulo1">
+  <w:style w:type="paragraph" w:styleId="Heading1">
     <w:name w:val="heading 1"/>
     <w:basedOn w:val="Normal"/>
-    <w:next w:val="Textoindependiente"/>
+    <w:next w:val="BodyText"/>
     <w:rsid w:val="00003ADF"/>
     <w:pPr>
       <w:keepNext/>
@@ -5960,10 +6193,10 @@
       <w:b/>
     </w:rPr>
   </w:style>
-  <w:style w:type="paragraph" w:styleId="Ttulo2">
+  <w:style w:type="paragraph" w:styleId="Heading2">
     <w:name w:val="heading 2"/>
     <w:basedOn w:val="Normal"/>
-    <w:next w:val="Textoindependiente"/>
+    <w:next w:val="BodyText"/>
     <w:rsid w:val="00766D5E"/>
     <w:pPr>
       <w:keepNext/>
@@ -5975,7 +6208,7 @@
       <w:sz w:val="18"/>
     </w:rPr>
   </w:style>
-  <w:style w:type="paragraph" w:styleId="Ttulo3">
+  <w:style w:type="paragraph" w:styleId="Heading3">
     <w:name w:val="heading 3"/>
     <w:basedOn w:val="Normal"/>
     <w:next w:val="Normal"/>
@@ -5990,7 +6223,7 @@
       <w:sz w:val="18"/>
     </w:rPr>
   </w:style>
-  <w:style w:type="paragraph" w:styleId="Ttulo4">
+  <w:style w:type="paragraph" w:styleId="Heading4">
     <w:name w:val="heading 4"/>
     <w:basedOn w:val="Normal"/>
     <w:next w:val="Normal"/>
@@ -6011,7 +6244,7 @@
       <w:sz w:val="18"/>
     </w:rPr>
   </w:style>
-  <w:style w:type="paragraph" w:styleId="Ttulo5">
+  <w:style w:type="paragraph" w:styleId="Heading5">
     <w:name w:val="heading 5"/>
     <w:basedOn w:val="Normal"/>
     <w:next w:val="Normal"/>
@@ -6029,7 +6262,7 @@
       <w:sz w:val="18"/>
     </w:rPr>
   </w:style>
-  <w:style w:type="paragraph" w:styleId="Ttulo6">
+  <w:style w:type="paragraph" w:styleId="Heading6">
     <w:name w:val="heading 6"/>
     <w:basedOn w:val="Normal"/>
     <w:next w:val="Normal"/>
@@ -6049,7 +6282,7 @@
       <w:sz w:val="22"/>
     </w:rPr>
   </w:style>
-  <w:style w:type="paragraph" w:styleId="Ttulo7">
+  <w:style w:type="paragraph" w:styleId="Heading7">
     <w:name w:val="heading 7"/>
     <w:basedOn w:val="Normal"/>
     <w:next w:val="Normal"/>
@@ -6067,7 +6300,7 @@
       <w:rFonts w:ascii="Arial" w:hAnsi="Arial"/>
     </w:rPr>
   </w:style>
-  <w:style w:type="paragraph" w:styleId="Ttulo8">
+  <w:style w:type="paragraph" w:styleId="Heading8">
     <w:name w:val="heading 8"/>
     <w:basedOn w:val="Normal"/>
     <w:next w:val="Normal"/>
@@ -6086,7 +6319,7 @@
       <w:i/>
     </w:rPr>
   </w:style>
-  <w:style w:type="paragraph" w:styleId="Ttulo9">
+  <w:style w:type="paragraph" w:styleId="Heading9">
     <w:name w:val="heading 9"/>
     <w:basedOn w:val="Normal"/>
     <w:next w:val="Normal"/>
@@ -6105,13 +6338,13 @@
       <w:i/>
     </w:rPr>
   </w:style>
-  <w:style w:type="character" w:default="1" w:styleId="Fuentedeprrafopredeter">
+  <w:style w:type="character" w:default="1" w:styleId="DefaultParagraphFont">
     <w:name w:val="Default Paragraph Font"/>
     <w:uiPriority w:val="1"/>
     <w:semiHidden/>
     <w:unhideWhenUsed/>
   </w:style>
-  <w:style w:type="table" w:default="1" w:styleId="Tablanormal">
+  <w:style w:type="table" w:default="1" w:styleId="TableNormal">
     <w:name w:val="Normal Table"/>
     <w:uiPriority w:val="99"/>
     <w:semiHidden/>
@@ -6126,20 +6359,20 @@
       </w:tblCellMar>
     </w:tblPr>
   </w:style>
-  <w:style w:type="numbering" w:default="1" w:styleId="Sinlista">
+  <w:style w:type="numbering" w:default="1" w:styleId="NoList">
     <w:name w:val="No List"/>
     <w:uiPriority w:val="99"/>
     <w:semiHidden/>
     <w:unhideWhenUsed/>
   </w:style>
-  <w:style w:type="paragraph" w:styleId="Textoindependiente">
+  <w:style w:type="paragraph" w:styleId="BodyText">
     <w:name w:val="Body Text"/>
     <w:basedOn w:val="Normal"/>
     <w:next w:val="BodyTextwithIndent"/>
-    <w:link w:val="TextoindependienteCar"/>
+    <w:link w:val="BodyTextChar"/>
     <w:rsid w:val="000D18E3"/>
   </w:style>
-  <w:style w:type="paragraph" w:styleId="Textocomentario">
+  <w:style w:type="paragraph" w:styleId="CommentText">
     <w:name w:val="annotation text"/>
     <w:basedOn w:val="Normal"/>
     <w:semiHidden/>
@@ -6160,7 +6393,7 @@
   </w:style>
   <w:style w:type="paragraph" w:customStyle="1" w:styleId="BlockQuotation">
     <w:name w:val="Block Quotation"/>
-    <w:basedOn w:val="Textoindependiente"/>
+    <w:basedOn w:val="BodyText"/>
     <w:pPr>
       <w:keepLines/>
       <w:ind w:left="720" w:right="720"/>
@@ -6169,7 +6402,7 @@
       <w:i/>
     </w:rPr>
   </w:style>
-  <w:style w:type="paragraph" w:styleId="Descripcin">
+  <w:style w:type="paragraph" w:styleId="Caption">
     <w:name w:val="caption"/>
     <w:basedOn w:val="Normal"/>
     <w:qFormat/>
@@ -6181,8 +6414,8 @@
   </w:style>
   <w:style w:type="paragraph" w:customStyle="1" w:styleId="Picture">
     <w:name w:val="Picture"/>
-    <w:basedOn w:val="Textoindependiente"/>
-    <w:next w:val="Descripcin"/>
+    <w:basedOn w:val="BodyText"/>
+    <w:next w:val="Caption"/>
     <w:pPr>
       <w:keepNext/>
     </w:pPr>
@@ -6195,14 +6428,14 @@
       <w:lang w:val="en-GB"/>
     </w:rPr>
   </w:style>
-  <w:style w:type="character" w:styleId="Refdenotaalfinal">
+  <w:style w:type="character" w:styleId="EndnoteReference">
     <w:name w:val="endnote reference"/>
     <w:semiHidden/>
     <w:rPr>
       <w:vertAlign w:val="superscript"/>
     </w:rPr>
   </w:style>
-  <w:style w:type="paragraph" w:styleId="Piedepgina">
+  <w:style w:type="paragraph" w:styleId="Footer">
     <w:name w:val="footer"/>
     <w:basedOn w:val="Normal"/>
     <w:pPr>
@@ -6212,43 +6445,43 @@
       </w:tabs>
     </w:pPr>
   </w:style>
-  <w:style w:type="paragraph" w:styleId="Textonotapie">
+  <w:style w:type="paragraph" w:styleId="FootnoteText">
     <w:name w:val="footnote text"/>
     <w:basedOn w:val="Normal"/>
     <w:semiHidden/>
   </w:style>
-  <w:style w:type="character" w:styleId="Refdenotaalpie">
+  <w:style w:type="character" w:styleId="FootnoteReference">
     <w:name w:val="footnote reference"/>
     <w:semiHidden/>
     <w:rPr>
       <w:vertAlign w:val="superscript"/>
     </w:rPr>
   </w:style>
-  <w:style w:type="paragraph" w:styleId="Lista">
+  <w:style w:type="paragraph" w:styleId="List">
     <w:name w:val="List"/>
     <w:basedOn w:val="Normal"/>
     <w:pPr>
       <w:ind w:left="360" w:hanging="360"/>
     </w:pPr>
   </w:style>
-  <w:style w:type="paragraph" w:styleId="Listaconvietas">
+  <w:style w:type="paragraph" w:styleId="ListBullet">
     <w:name w:val="List Bullet"/>
-    <w:basedOn w:val="Lista"/>
+    <w:basedOn w:val="List"/>
     <w:autoRedefine/>
     <w:pPr>
       <w:spacing w:after="160"/>
     </w:pPr>
   </w:style>
-  <w:style w:type="paragraph" w:styleId="Listaconnmeros">
+  <w:style w:type="paragraph" w:styleId="ListNumber">
     <w:name w:val="List Number"/>
-    <w:basedOn w:val="Lista"/>
+    <w:basedOn w:val="List"/>
     <w:pPr>
       <w:spacing w:after="160"/>
     </w:pPr>
   </w:style>
-  <w:style w:type="paragraph" w:styleId="Textomacro">
+  <w:style w:type="paragraph" w:styleId="MacroText">
     <w:name w:val="macro"/>
-    <w:basedOn w:val="Textoindependiente"/>
+    <w:basedOn w:val="BodyText"/>
     <w:semiHidden/>
     <w:pPr>
       <w:spacing w:after="120"/>
@@ -6257,9 +6490,9 @@
       <w:rFonts w:ascii="Courier New" w:hAnsi="Courier New"/>
     </w:rPr>
   </w:style>
-  <w:style w:type="character" w:styleId="Nmerodepgina">
+  <w:style w:type="character" w:styleId="PageNumber">
     <w:name w:val="page number"/>
-    <w:basedOn w:val="Fuentedeprrafopredeter"/>
+    <w:basedOn w:val="DefaultParagraphFont"/>
   </w:style>
   <w:style w:type="character" w:customStyle="1" w:styleId="Superscript">
     <w:name w:val="Superscript"/>
@@ -6291,55 +6524,55 @@
   <w:style w:type="paragraph" w:customStyle="1" w:styleId="BlockQuotationLast">
     <w:name w:val="Block Quotation Last"/>
     <w:basedOn w:val="BlockQuotation"/>
-    <w:next w:val="Textoindependiente"/>
+    <w:next w:val="BodyText"/>
     <w:pPr>
       <w:spacing w:after="240"/>
     </w:pPr>
   </w:style>
   <w:style w:type="paragraph" w:customStyle="1" w:styleId="ListBulletFirst">
     <w:name w:val="List Bullet First"/>
-    <w:basedOn w:val="Listaconvietas"/>
-    <w:next w:val="Listaconvietas"/>
+    <w:basedOn w:val="ListBullet"/>
+    <w:next w:val="ListBullet"/>
     <w:pPr>
       <w:spacing w:before="80"/>
     </w:pPr>
   </w:style>
   <w:style w:type="paragraph" w:customStyle="1" w:styleId="ListBulletLast">
     <w:name w:val="List Bullet Last"/>
-    <w:basedOn w:val="Listaconvietas"/>
-    <w:next w:val="Textoindependiente"/>
+    <w:basedOn w:val="ListBullet"/>
+    <w:next w:val="BodyText"/>
     <w:pPr>
       <w:spacing w:after="240"/>
     </w:pPr>
   </w:style>
   <w:style w:type="paragraph" w:customStyle="1" w:styleId="ListFirst">
     <w:name w:val="List First"/>
-    <w:basedOn w:val="Lista"/>
-    <w:next w:val="Lista"/>
+    <w:basedOn w:val="List"/>
+    <w:next w:val="List"/>
     <w:pPr>
       <w:spacing w:before="80"/>
     </w:pPr>
   </w:style>
   <w:style w:type="paragraph" w:customStyle="1" w:styleId="ListLast">
     <w:name w:val="List Last"/>
-    <w:basedOn w:val="Lista"/>
-    <w:next w:val="Textoindependiente"/>
+    <w:basedOn w:val="List"/>
+    <w:next w:val="BodyText"/>
     <w:pPr>
       <w:spacing w:after="240"/>
     </w:pPr>
   </w:style>
   <w:style w:type="paragraph" w:customStyle="1" w:styleId="ListNumberFirst">
     <w:name w:val="List Number First"/>
-    <w:basedOn w:val="Listaconnmeros"/>
-    <w:next w:val="Listaconnmeros"/>
+    <w:basedOn w:val="ListNumber"/>
+    <w:next w:val="ListNumber"/>
     <w:pPr>
       <w:spacing w:before="80"/>
     </w:pPr>
   </w:style>
   <w:style w:type="paragraph" w:customStyle="1" w:styleId="ListNumberLast">
     <w:name w:val="List Number Last"/>
-    <w:basedOn w:val="Listaconnmeros"/>
-    <w:next w:val="Textoindependiente"/>
+    <w:basedOn w:val="ListNumber"/>
+    <w:next w:val="BodyText"/>
     <w:pPr>
       <w:spacing w:after="240"/>
     </w:pPr>
@@ -6356,7 +6589,7 @@
   <w:style w:type="paragraph" w:customStyle="1" w:styleId="HeadingBase">
     <w:name w:val="Heading Base"/>
     <w:basedOn w:val="Normal"/>
-    <w:next w:val="Textoindependiente"/>
+    <w:next w:val="BodyText"/>
     <w:pPr>
       <w:keepNext/>
       <w:keepLines/>
@@ -6372,7 +6605,7 @@
   <w:style w:type="paragraph" w:customStyle="1" w:styleId="PartSubtitle">
     <w:name w:val="Part Subtitle"/>
     <w:basedOn w:val="Normal"/>
-    <w:next w:val="Textoindependiente"/>
+    <w:next w:val="BodyText"/>
     <w:pPr>
       <w:keepNext/>
       <w:spacing w:before="360" w:after="120"/>
@@ -6387,7 +6620,7 @@
   </w:style>
   <w:style w:type="paragraph" w:customStyle="1" w:styleId="StyleBodyTextAfter6pt">
     <w:name w:val="Style Body Text + After:  6 pt"/>
-    <w:basedOn w:val="Textoindependiente"/>
+    <w:basedOn w:val="BodyText"/>
     <w:rsid w:val="00E30CA9"/>
     <w:pPr>
       <w:spacing w:after="120"/>
@@ -6396,23 +6629,23 @@
       <w:rFonts w:eastAsia="Times New Roman"/>
     </w:rPr>
   </w:style>
-  <w:style w:type="paragraph" w:styleId="Continuarlista">
+  <w:style w:type="paragraph" w:styleId="ListContinue">
     <w:name w:val="List Continue"/>
-    <w:basedOn w:val="Lista"/>
+    <w:basedOn w:val="List"/>
     <w:pPr>
       <w:spacing w:after="160"/>
     </w:pPr>
   </w:style>
-  <w:style w:type="paragraph" w:styleId="Lista2">
+  <w:style w:type="paragraph" w:styleId="List2">
     <w:name w:val="List 2"/>
     <w:basedOn w:val="Normal"/>
     <w:pPr>
       <w:ind w:left="720" w:hanging="360"/>
     </w:pPr>
   </w:style>
-  <w:style w:type="paragraph" w:styleId="Lista3">
+  <w:style w:type="paragraph" w:styleId="List3">
     <w:name w:val="List 3"/>
-    <w:basedOn w:val="Lista"/>
+    <w:basedOn w:val="List"/>
     <w:pPr>
       <w:tabs>
         <w:tab w:val="left" w:pos="1440"/>
@@ -6420,9 +6653,9 @@
       <w:ind w:left="1440"/>
     </w:pPr>
   </w:style>
-  <w:style w:type="paragraph" w:styleId="Lista4">
+  <w:style w:type="paragraph" w:styleId="List4">
     <w:name w:val="List 4"/>
-    <w:basedOn w:val="Lista"/>
+    <w:basedOn w:val="List"/>
     <w:pPr>
       <w:tabs>
         <w:tab w:val="left" w:pos="1800"/>
@@ -6430,9 +6663,9 @@
       <w:ind w:left="1800"/>
     </w:pPr>
   </w:style>
-  <w:style w:type="paragraph" w:styleId="Lista5">
+  <w:style w:type="paragraph" w:styleId="List5">
     <w:name w:val="List 5"/>
-    <w:basedOn w:val="Lista"/>
+    <w:basedOn w:val="List"/>
     <w:pPr>
       <w:tabs>
         <w:tab w:val="left" w:pos="2160"/>
@@ -6440,51 +6673,51 @@
       <w:ind w:left="2160"/>
     </w:pPr>
   </w:style>
-  <w:style w:type="paragraph" w:styleId="Listaconnmeros5">
+  <w:style w:type="paragraph" w:styleId="ListNumber5">
     <w:name w:val="List Number 5"/>
-    <w:basedOn w:val="Listaconnmeros"/>
+    <w:basedOn w:val="ListNumber"/>
     <w:pPr>
       <w:ind w:left="2160"/>
     </w:pPr>
   </w:style>
-  <w:style w:type="paragraph" w:styleId="Listaconnmeros4">
+  <w:style w:type="paragraph" w:styleId="ListNumber4">
     <w:name w:val="List Number 4"/>
-    <w:basedOn w:val="Listaconnmeros"/>
+    <w:basedOn w:val="ListNumber"/>
     <w:pPr>
       <w:ind w:left="1800"/>
     </w:pPr>
   </w:style>
-  <w:style w:type="paragraph" w:styleId="Listaconnmeros3">
+  <w:style w:type="paragraph" w:styleId="ListNumber3">
     <w:name w:val="List Number 3"/>
-    <w:basedOn w:val="Listaconnmeros"/>
+    <w:basedOn w:val="ListNumber"/>
     <w:pPr>
       <w:ind w:left="1440"/>
     </w:pPr>
   </w:style>
-  <w:style w:type="paragraph" w:styleId="Listaconnmeros2">
+  <w:style w:type="paragraph" w:styleId="ListNumber2">
     <w:name w:val="List Number 2"/>
-    <w:basedOn w:val="Listaconnmeros"/>
+    <w:basedOn w:val="ListNumber"/>
     <w:pPr>
       <w:ind w:left="1080"/>
     </w:pPr>
   </w:style>
-  <w:style w:type="paragraph" w:styleId="Listaconvietas5">
+  <w:style w:type="paragraph" w:styleId="ListBullet5">
     <w:name w:val="List Bullet 5"/>
-    <w:basedOn w:val="Listaconvietas"/>
+    <w:basedOn w:val="ListBullet"/>
     <w:autoRedefine/>
     <w:pPr>
       <w:ind w:left="2160"/>
     </w:pPr>
   </w:style>
-  <w:style w:type="paragraph" w:styleId="Listaconvietas4">
+  <w:style w:type="paragraph" w:styleId="ListBullet4">
     <w:name w:val="List Bullet 4"/>
-    <w:basedOn w:val="Listaconvietas"/>
+    <w:basedOn w:val="ListBullet"/>
     <w:autoRedefine/>
     <w:pPr>
       <w:ind w:left="1800"/>
     </w:pPr>
   </w:style>
-  <w:style w:type="paragraph" w:styleId="Listaconvietas3">
+  <w:style w:type="paragraph" w:styleId="ListBullet3">
     <w:name w:val="List Bullet 3"/>
     <w:basedOn w:val="Normal"/>
     <w:autoRedefine/>
@@ -6492,15 +6725,15 @@
       <w:ind w:left="1080" w:hanging="360"/>
     </w:pPr>
   </w:style>
-  <w:style w:type="paragraph" w:styleId="Listaconvietas2">
+  <w:style w:type="paragraph" w:styleId="ListBullet2">
     <w:name w:val="List Bullet 2"/>
-    <w:basedOn w:val="Listaconvietas"/>
+    <w:basedOn w:val="ListBullet"/>
     <w:autoRedefine/>
     <w:pPr>
       <w:ind w:left="1080"/>
     </w:pPr>
   </w:style>
-  <w:style w:type="paragraph" w:styleId="Continuarlista2">
+  <w:style w:type="paragraph" w:styleId="ListContinue2">
     <w:name w:val="List Continue 2"/>
     <w:basedOn w:val="Normal"/>
     <w:pPr>
@@ -6534,7 +6767,7 @@
       <w:rFonts w:eastAsia="Times New Roman"/>
     </w:rPr>
   </w:style>
-  <w:style w:type="character" w:styleId="nfasis">
+  <w:style w:type="character" w:styleId="Emphasis">
     <w:name w:val="Emphasis"/>
     <w:qFormat/>
     <w:rPr>
@@ -6543,43 +6776,43 @@
   </w:style>
   <w:style w:type="paragraph" w:customStyle="1" w:styleId="Address">
     <w:name w:val="Address"/>
-    <w:basedOn w:val="Textoindependiente"/>
+    <w:basedOn w:val="BodyText"/>
     <w:pPr>
       <w:keepLines/>
       <w:ind w:right="4320"/>
     </w:pPr>
   </w:style>
-  <w:style w:type="character" w:styleId="Refdecomentario">
+  <w:style w:type="character" w:styleId="CommentReference">
     <w:name w:val="annotation reference"/>
     <w:semiHidden/>
     <w:rPr>
       <w:sz w:val="16"/>
     </w:rPr>
   </w:style>
-  <w:style w:type="paragraph" w:styleId="Continuarlista3">
+  <w:style w:type="paragraph" w:styleId="ListContinue3">
     <w:name w:val="List Continue 3"/>
-    <w:basedOn w:val="Continuarlista"/>
+    <w:basedOn w:val="ListContinue"/>
     <w:pPr>
       <w:ind w:left="1440"/>
     </w:pPr>
   </w:style>
-  <w:style w:type="paragraph" w:styleId="Continuarlista4">
+  <w:style w:type="paragraph" w:styleId="ListContinue4">
     <w:name w:val="List Continue 4"/>
-    <w:basedOn w:val="Continuarlista"/>
+    <w:basedOn w:val="ListContinue"/>
     <w:pPr>
       <w:ind w:left="1800"/>
     </w:pPr>
   </w:style>
-  <w:style w:type="paragraph" w:styleId="Continuarlista5">
+  <w:style w:type="paragraph" w:styleId="ListContinue5">
     <w:name w:val="List Continue 5"/>
-    <w:basedOn w:val="Continuarlista"/>
+    <w:basedOn w:val="ListContinue"/>
     <w:pPr>
       <w:ind w:left="2160"/>
     </w:pPr>
   </w:style>
-  <w:style w:type="paragraph" w:styleId="Encabezadodemensaje">
+  <w:style w:type="paragraph" w:styleId="MessageHeader">
     <w:name w:val="Message Header"/>
-    <w:basedOn w:val="Textoindependiente"/>
+    <w:basedOn w:val="BodyText"/>
     <w:pPr>
       <w:keepLines/>
       <w:tabs>
@@ -6624,14 +6857,14 @@
   </w:style>
   <w:style w:type="paragraph" w:customStyle="1" w:styleId="Item">
     <w:name w:val="Item"/>
-    <w:basedOn w:val="Textoindependiente"/>
+    <w:basedOn w:val="BodyText"/>
     <w:pPr>
       <w:ind w:left="360" w:right="288" w:hanging="360"/>
     </w:pPr>
   </w:style>
   <w:style w:type="paragraph" w:customStyle="1" w:styleId="BodyTextwithIndent">
     <w:name w:val="Body Text with Indent"/>
-    <w:basedOn w:val="Textoindependiente"/>
+    <w:basedOn w:val="BodyText"/>
     <w:rsid w:val="007C7B66"/>
     <w:pPr>
       <w:ind w:firstLine="227"/>
@@ -6642,7 +6875,7 @@
   </w:style>
   <w:style w:type="paragraph" w:customStyle="1" w:styleId="NumItem">
     <w:name w:val="NumItem"/>
-    <w:basedOn w:val="Textoindependiente"/>
+    <w:basedOn w:val="BodyText"/>
     <w:pPr>
       <w:numPr>
         <w:numId w:val="3"/>
@@ -6664,7 +6897,7 @@
   <w:style w:type="paragraph" w:customStyle="1" w:styleId="AbstractHeading">
     <w:name w:val="AbstractHeading"/>
     <w:basedOn w:val="Normal"/>
-    <w:next w:val="Textoindependiente"/>
+    <w:next w:val="BodyText"/>
     <w:rsid w:val="001917C6"/>
     <w:pPr>
       <w:spacing w:after="120"/>
@@ -6674,7 +6907,7 @@
       <w:b/>
     </w:rPr>
   </w:style>
-  <w:style w:type="paragraph" w:styleId="Encabezado">
+  <w:style w:type="paragraph" w:styleId="Header">
     <w:name w:val="header"/>
     <w:basedOn w:val="Normal"/>
     <w:pPr>
@@ -6684,7 +6917,7 @@
       </w:tabs>
     </w:pPr>
   </w:style>
-  <w:style w:type="character" w:styleId="Hipervnculo">
+  <w:style w:type="character" w:styleId="Hyperlink">
     <w:name w:val="Hyperlink"/>
     <w:rsid w:val="00EC7AB9"/>
     <w:rPr>
@@ -6764,9 +6997,9 @@
       <w:lang w:val="es-ES" w:eastAsia="es-ES"/>
     </w:rPr>
   </w:style>
-  <w:style w:type="table" w:styleId="Tablaconcuadrcula">
+  <w:style w:type="table" w:styleId="TableGrid">
     <w:name w:val="Table Grid"/>
-    <w:basedOn w:val="Tablanormal"/>
+    <w:basedOn w:val="TableNormal"/>
     <w:rsid w:val="00171029"/>
     <w:pPr>
       <w:jc w:val="both"/>
@@ -6791,9 +7024,9 @@
       <w:lang w:val="en-US" w:eastAsia="en-US" w:bidi="ar-SA"/>
     </w:rPr>
   </w:style>
-  <w:style w:type="table" w:styleId="Tablaweb3">
+  <w:style w:type="table" w:styleId="TableWeb3">
     <w:name w:val="Table Web 3"/>
-    <w:basedOn w:val="Tablanormal"/>
+    <w:basedOn w:val="TableNormal"/>
     <w:rsid w:val="00115B62"/>
     <w:pPr>
       <w:jc w:val="both"/>
@@ -6828,9 +7061,9 @@
       </w:tcPr>
     </w:tblStylePr>
   </w:style>
-  <w:style w:type="table" w:styleId="Tablabsica2">
+  <w:style w:type="table" w:styleId="TableSimple2">
     <w:name w:val="Table Simple 2"/>
-    <w:basedOn w:val="Tablanormal"/>
+    <w:basedOn w:val="TableNormal"/>
     <w:rsid w:val="00115B62"/>
     <w:pPr>
       <w:jc w:val="both"/>
@@ -6924,7 +7157,7 @@
   </w:style>
   <w:style w:type="paragraph" w:customStyle="1" w:styleId="FirstParagraph">
     <w:name w:val="First Paragraph"/>
-    <w:basedOn w:val="Textoindependiente"/>
+    <w:basedOn w:val="BodyText"/>
     <w:rsid w:val="003016B0"/>
     <w:rPr>
       <w:lang w:val="en-GB"/>
@@ -6932,7 +7165,7 @@
   </w:style>
   <w:style w:type="paragraph" w:customStyle="1" w:styleId="Otherparagraphs">
     <w:name w:val="Other paragraphs"/>
-    <w:basedOn w:val="Textoindependiente"/>
+    <w:basedOn w:val="BodyText"/>
     <w:rsid w:val="003016B0"/>
     <w:pPr>
       <w:ind w:firstLine="227"/>
@@ -6941,7 +7174,7 @@
       <w:lang w:val="en-GB"/>
     </w:rPr>
   </w:style>
-  <w:style w:type="paragraph" w:styleId="DireccinHTML">
+  <w:style w:type="paragraph" w:styleId="HTMLAddress">
     <w:name w:val="HTML Address"/>
     <w:basedOn w:val="Normal"/>
     <w:rsid w:val="004A7C47"/>
@@ -6950,7 +7183,7 @@
       <w:iCs/>
     </w:rPr>
   </w:style>
-  <w:style w:type="paragraph" w:styleId="HTMLconformatoprevio">
+  <w:style w:type="paragraph" w:styleId="HTMLPreformatted">
     <w:name w:val="HTML Preformatted"/>
     <w:basedOn w:val="Normal"/>
     <w:rsid w:val="004A7C47"/>
@@ -6958,10 +7191,10 @@
       <w:rFonts w:ascii="Courier New" w:hAnsi="Courier New" w:cs="Courier New"/>
     </w:rPr>
   </w:style>
-  <w:style w:type="paragraph" w:styleId="Asuntodelcomentario">
+  <w:style w:type="paragraph" w:styleId="CommentSubject">
     <w:name w:val="annotation subject"/>
-    <w:basedOn w:val="Textocomentario"/>
-    <w:next w:val="Textocomentario"/>
+    <w:basedOn w:val="CommentText"/>
+    <w:next w:val="CommentText"/>
     <w:semiHidden/>
     <w:rsid w:val="004A7C47"/>
     <w:pPr>
@@ -6972,7 +7205,7 @@
       <w:bCs/>
     </w:rPr>
   </w:style>
-  <w:style w:type="paragraph" w:styleId="Textodebloque">
+  <w:style w:type="paragraph" w:styleId="BlockText">
     <w:name w:val="Block Text"/>
     <w:basedOn w:val="Normal"/>
     <w:rsid w:val="004A7C47"/>
@@ -6980,13 +7213,13 @@
       <w:ind w:leftChars="700" w:left="1440" w:rightChars="700" w:right="1440"/>
     </w:pPr>
   </w:style>
-  <w:style w:type="paragraph" w:styleId="Saludo">
+  <w:style w:type="paragraph" w:styleId="Salutation">
     <w:name w:val="Salutation"/>
     <w:basedOn w:val="Normal"/>
     <w:next w:val="Normal"/>
     <w:rsid w:val="004A7C47"/>
   </w:style>
-  <w:style w:type="paragraph" w:styleId="Direccinsobre">
+  <w:style w:type="paragraph" w:styleId="EnvelopeAddress">
     <w:name w:val="envelope address"/>
     <w:basedOn w:val="Normal"/>
     <w:rsid w:val="004A7C47"/>
@@ -7001,7 +7234,7 @@
       <w:szCs w:val="24"/>
     </w:rPr>
   </w:style>
-  <w:style w:type="paragraph" w:styleId="Textoconsangra">
+  <w:style w:type="paragraph" w:styleId="TableofAuthorities">
     <w:name w:val="table of authorities"/>
     <w:basedOn w:val="Normal"/>
     <w:next w:val="Normal"/>
@@ -7011,7 +7244,7 @@
       <w:ind w:left="200" w:hangingChars="100" w:hanging="200"/>
     </w:pPr>
   </w:style>
-  <w:style w:type="paragraph" w:styleId="Encabezadodelista">
+  <w:style w:type="paragraph" w:styleId="TOAHeading">
     <w:name w:val="toa heading"/>
     <w:basedOn w:val="Normal"/>
     <w:next w:val="Normal"/>
@@ -7026,7 +7259,7 @@
       <w:szCs w:val="24"/>
     </w:rPr>
   </w:style>
-  <w:style w:type="paragraph" w:styleId="Encabezadodenota">
+  <w:style w:type="paragraph" w:styleId="NoteHeading">
     <w:name w:val="Note Heading"/>
     <w:basedOn w:val="Normal"/>
     <w:next w:val="Normal"/>
@@ -7035,7 +7268,7 @@
       <w:jc w:val="center"/>
     </w:pPr>
   </w:style>
-  <w:style w:type="paragraph" w:styleId="Cierre">
+  <w:style w:type="paragraph" w:styleId="Closing">
     <w:name w:val="Closing"/>
     <w:basedOn w:val="Normal"/>
     <w:rsid w:val="004A7C47"/>
@@ -7043,7 +7276,7 @@
       <w:jc w:val="right"/>
     </w:pPr>
   </w:style>
-  <w:style w:type="paragraph" w:styleId="Mapadeldocumento">
+  <w:style w:type="paragraph" w:styleId="DocumentMap">
     <w:name w:val="Document Map"/>
     <w:basedOn w:val="Normal"/>
     <w:semiHidden/>
@@ -7055,7 +7288,7 @@
       <w:rFonts w:ascii="Arial" w:eastAsia="MS Gothic" w:hAnsi="Arial"/>
     </w:rPr>
   </w:style>
-  <w:style w:type="paragraph" w:styleId="Remitedesobre">
+  <w:style w:type="paragraph" w:styleId="EnvelopeReturn">
     <w:name w:val="envelope return"/>
     <w:basedOn w:val="Normal"/>
     <w:rsid w:val="004A7C47"/>
@@ -7066,7 +7299,7 @@
       <w:rFonts w:ascii="Arial" w:hAnsi="Arial" w:cs="Arial"/>
     </w:rPr>
   </w:style>
-  <w:style w:type="paragraph" w:styleId="ndice1">
+  <w:style w:type="paragraph" w:styleId="Index1">
     <w:name w:val="index 1"/>
     <w:basedOn w:val="Normal"/>
     <w:next w:val="Normal"/>
@@ -7077,7 +7310,7 @@
       <w:ind w:left="200" w:hangingChars="100" w:hanging="200"/>
     </w:pPr>
   </w:style>
-  <w:style w:type="paragraph" w:styleId="ndice2">
+  <w:style w:type="paragraph" w:styleId="Index2">
     <w:name w:val="index 2"/>
     <w:basedOn w:val="Normal"/>
     <w:next w:val="Normal"/>
@@ -7088,7 +7321,7 @@
       <w:ind w:leftChars="100" w:left="100" w:hangingChars="100" w:hanging="200"/>
     </w:pPr>
   </w:style>
-  <w:style w:type="paragraph" w:styleId="ndice3">
+  <w:style w:type="paragraph" w:styleId="Index3">
     <w:name w:val="index 3"/>
     <w:basedOn w:val="Normal"/>
     <w:next w:val="Normal"/>
@@ -7099,7 +7332,7 @@
       <w:ind w:leftChars="200" w:left="200" w:hangingChars="100" w:hanging="200"/>
     </w:pPr>
   </w:style>
-  <w:style w:type="paragraph" w:styleId="ndice4">
+  <w:style w:type="paragraph" w:styleId="Index4">
     <w:name w:val="index 4"/>
     <w:basedOn w:val="Normal"/>
     <w:next w:val="Normal"/>
@@ -7110,7 +7343,7 @@
       <w:ind w:leftChars="300" w:left="300" w:hangingChars="100" w:hanging="200"/>
     </w:pPr>
   </w:style>
-  <w:style w:type="paragraph" w:styleId="ndice5">
+  <w:style w:type="paragraph" w:styleId="Index5">
     <w:name w:val="index 5"/>
     <w:basedOn w:val="Normal"/>
     <w:next w:val="Normal"/>
@@ -7121,7 +7354,7 @@
       <w:ind w:leftChars="400" w:left="400" w:hangingChars="100" w:hanging="200"/>
     </w:pPr>
   </w:style>
-  <w:style w:type="paragraph" w:styleId="ndice6">
+  <w:style w:type="paragraph" w:styleId="Index6">
     <w:name w:val="index 6"/>
     <w:basedOn w:val="Normal"/>
     <w:next w:val="Normal"/>
@@ -7132,7 +7365,7 @@
       <w:ind w:leftChars="500" w:left="500" w:hangingChars="100" w:hanging="200"/>
     </w:pPr>
   </w:style>
-  <w:style w:type="paragraph" w:styleId="ndice7">
+  <w:style w:type="paragraph" w:styleId="Index7">
     <w:name w:val="index 7"/>
     <w:basedOn w:val="Normal"/>
     <w:next w:val="Normal"/>
@@ -7143,7 +7376,7 @@
       <w:ind w:leftChars="600" w:left="600" w:hangingChars="100" w:hanging="200"/>
     </w:pPr>
   </w:style>
-  <w:style w:type="paragraph" w:styleId="ndice8">
+  <w:style w:type="paragraph" w:styleId="Index8">
     <w:name w:val="index 8"/>
     <w:basedOn w:val="Normal"/>
     <w:next w:val="Normal"/>
@@ -7154,7 +7387,7 @@
       <w:ind w:leftChars="700" w:left="700" w:hangingChars="100" w:hanging="200"/>
     </w:pPr>
   </w:style>
-  <w:style w:type="paragraph" w:styleId="ndice9">
+  <w:style w:type="paragraph" w:styleId="Index9">
     <w:name w:val="index 9"/>
     <w:basedOn w:val="Normal"/>
     <w:next w:val="Normal"/>
@@ -7165,10 +7398,10 @@
       <w:ind w:leftChars="800" w:left="800" w:hangingChars="100" w:hanging="200"/>
     </w:pPr>
   </w:style>
-  <w:style w:type="paragraph" w:styleId="Ttulodendice">
+  <w:style w:type="paragraph" w:styleId="IndexHeading">
     <w:name w:val="index heading"/>
     <w:basedOn w:val="Normal"/>
-    <w:next w:val="ndice1"/>
+    <w:next w:val="Index1"/>
     <w:semiHidden/>
     <w:rsid w:val="004A7C47"/>
     <w:rPr>
@@ -7177,7 +7410,7 @@
       <w:bCs/>
     </w:rPr>
   </w:style>
-  <w:style w:type="paragraph" w:styleId="Firma">
+  <w:style w:type="paragraph" w:styleId="Signature">
     <w:name w:val="Signature"/>
     <w:basedOn w:val="Normal"/>
     <w:rsid w:val="004A7C47"/>
@@ -7185,7 +7418,7 @@
       <w:jc w:val="right"/>
     </w:pPr>
   </w:style>
-  <w:style w:type="paragraph" w:styleId="Textosinformato">
+  <w:style w:type="paragraph" w:styleId="PlainText">
     <w:name w:val="Plain Text"/>
     <w:basedOn w:val="Normal"/>
     <w:rsid w:val="004A7C47"/>
@@ -7195,7 +7428,7 @@
       <w:szCs w:val="21"/>
     </w:rPr>
   </w:style>
-  <w:style w:type="paragraph" w:styleId="Tabladeilustraciones">
+  <w:style w:type="paragraph" w:styleId="TableofFigures">
     <w:name w:val="table of figures"/>
     <w:basedOn w:val="Normal"/>
     <w:next w:val="Normal"/>
@@ -7205,7 +7438,7 @@
       <w:ind w:leftChars="200" w:left="850" w:hangingChars="200" w:hanging="425"/>
     </w:pPr>
   </w:style>
-  <w:style w:type="paragraph" w:styleId="Textodeglobo">
+  <w:style w:type="paragraph" w:styleId="BalloonText">
     <w:name w:val="Balloon Text"/>
     <w:basedOn w:val="Normal"/>
     <w:semiHidden/>
@@ -7216,12 +7449,12 @@
       <w:szCs w:val="18"/>
     </w:rPr>
   </w:style>
-  <w:style w:type="paragraph" w:styleId="Firmadecorreoelectrnico">
+  <w:style w:type="paragraph" w:styleId="E-mailSignature">
     <w:name w:val="E-mail Signature"/>
     <w:basedOn w:val="Normal"/>
     <w:rsid w:val="004A7C47"/>
   </w:style>
-  <w:style w:type="paragraph" w:styleId="Fecha">
+  <w:style w:type="paragraph" w:styleId="Date">
     <w:name w:val="Date"/>
     <w:basedOn w:val="Normal"/>
     <w:next w:val="Normal"/>
@@ -7236,7 +7469,7 @@
       <w:szCs w:val="24"/>
     </w:rPr>
   </w:style>
-  <w:style w:type="paragraph" w:styleId="Sangranormal">
+  <w:style w:type="paragraph" w:styleId="NormalIndent">
     <w:name w:val="Normal Indent"/>
     <w:basedOn w:val="Normal"/>
     <w:rsid w:val="004A7C47"/>
@@ -7244,7 +7477,7 @@
       <w:ind w:leftChars="400" w:left="840"/>
     </w:pPr>
   </w:style>
-  <w:style w:type="paragraph" w:styleId="Ttulo">
+  <w:style w:type="paragraph" w:styleId="Title">
     <w:name w:val="Title"/>
     <w:basedOn w:val="Normal"/>
     <w:qFormat/>
@@ -7260,7 +7493,7 @@
       <w:szCs w:val="32"/>
     </w:rPr>
   </w:style>
-  <w:style w:type="paragraph" w:styleId="Subttulo">
+  <w:style w:type="paragraph" w:styleId="Subtitle">
     <w:name w:val="Subtitle"/>
     <w:basedOn w:val="Normal"/>
     <w:qFormat/>
@@ -7275,7 +7508,7 @@
       <w:szCs w:val="24"/>
     </w:rPr>
   </w:style>
-  <w:style w:type="paragraph" w:styleId="Textonotaalfinal">
+  <w:style w:type="paragraph" w:styleId="EndnoteText">
     <w:name w:val="endnote text"/>
     <w:basedOn w:val="Normal"/>
     <w:semiHidden/>
@@ -7285,7 +7518,7 @@
       <w:jc w:val="left"/>
     </w:pPr>
   </w:style>
-  <w:style w:type="paragraph" w:styleId="TDC1">
+  <w:style w:type="paragraph" w:styleId="TOC1">
     <w:name w:val="toc 1"/>
     <w:basedOn w:val="Normal"/>
     <w:next w:val="Normal"/>
@@ -7293,7 +7526,7 @@
     <w:semiHidden/>
     <w:rsid w:val="004A7C47"/>
   </w:style>
-  <w:style w:type="paragraph" w:styleId="TDC2">
+  <w:style w:type="paragraph" w:styleId="TOC2">
     <w:name w:val="toc 2"/>
     <w:basedOn w:val="Normal"/>
     <w:next w:val="Normal"/>
@@ -7304,7 +7537,7 @@
       <w:ind w:leftChars="100" w:left="200"/>
     </w:pPr>
   </w:style>
-  <w:style w:type="paragraph" w:styleId="TDC3">
+  <w:style w:type="paragraph" w:styleId="TOC3">
     <w:name w:val="toc 3"/>
     <w:basedOn w:val="Normal"/>
     <w:next w:val="Normal"/>
@@ -7315,7 +7548,7 @@
       <w:ind w:leftChars="200" w:left="400"/>
     </w:pPr>
   </w:style>
-  <w:style w:type="paragraph" w:styleId="TDC4">
+  <w:style w:type="paragraph" w:styleId="TOC4">
     <w:name w:val="toc 4"/>
     <w:basedOn w:val="Normal"/>
     <w:next w:val="Normal"/>
@@ -7326,7 +7559,7 @@
       <w:ind w:leftChars="300" w:left="600"/>
     </w:pPr>
   </w:style>
-  <w:style w:type="paragraph" w:styleId="TDC5">
+  <w:style w:type="paragraph" w:styleId="TOC5">
     <w:name w:val="toc 5"/>
     <w:basedOn w:val="Normal"/>
     <w:next w:val="Normal"/>
@@ -7337,7 +7570,7 @@
       <w:ind w:leftChars="400" w:left="800"/>
     </w:pPr>
   </w:style>
-  <w:style w:type="paragraph" w:styleId="TDC6">
+  <w:style w:type="paragraph" w:styleId="TOC6">
     <w:name w:val="toc 6"/>
     <w:basedOn w:val="Normal"/>
     <w:next w:val="Normal"/>
@@ -7348,7 +7581,7 @@
       <w:ind w:leftChars="500" w:left="1000"/>
     </w:pPr>
   </w:style>
-  <w:style w:type="paragraph" w:styleId="TDC7">
+  <w:style w:type="paragraph" w:styleId="TOC7">
     <w:name w:val="toc 7"/>
     <w:basedOn w:val="Normal"/>
     <w:next w:val="Normal"/>
@@ -7359,7 +7592,7 @@
       <w:ind w:leftChars="600" w:left="1200"/>
     </w:pPr>
   </w:style>
-  <w:style w:type="paragraph" w:styleId="TDC8">
+  <w:style w:type="paragraph" w:styleId="TOC8">
     <w:name w:val="toc 8"/>
     <w:basedOn w:val="Normal"/>
     <w:next w:val="Normal"/>
@@ -7370,7 +7603,7 @@
       <w:ind w:leftChars="700" w:left="1400"/>
     </w:pPr>
   </w:style>
-  <w:style w:type="paragraph" w:styleId="TDC9">
+  <w:style w:type="paragraph" w:styleId="TOC9">
     <w:name w:val="toc 9"/>
     <w:basedOn w:val="Normal"/>
     <w:next w:val="Normal"/>
@@ -7403,7 +7636,7 @@
       <w:lang w:val="en-GB"/>
     </w:rPr>
   </w:style>
-  <w:style w:type="character" w:styleId="Hipervnculovisitado">
+  <w:style w:type="character" w:styleId="FollowedHyperlink">
     <w:name w:val="FollowedHyperlink"/>
     <w:rsid w:val="000D18E3"/>
     <w:rPr>
@@ -7413,7 +7646,7 @@
   </w:style>
   <w:style w:type="paragraph" w:customStyle="1" w:styleId="Third-LevelHeadinds">
     <w:name w:val="Third-Level Headinds"/>
-    <w:basedOn w:val="Ttulo3"/>
+    <w:basedOn w:val="Heading3"/>
     <w:qFormat/>
     <w:rsid w:val="008956EC"/>
     <w:pPr>
@@ -7431,7 +7664,7 @@
   </w:style>
   <w:style w:type="paragraph" w:customStyle="1" w:styleId="Second-LevelHeadings">
     <w:name w:val="Second-Level Headings"/>
-    <w:basedOn w:val="Ttulo2"/>
+    <w:basedOn w:val="Heading2"/>
     <w:autoRedefine/>
     <w:qFormat/>
     <w:rsid w:val="008956EC"/>
@@ -7450,7 +7683,7 @@
   </w:style>
   <w:style w:type="paragraph" w:customStyle="1" w:styleId="112pt6pt108li">
     <w:name w:val="スタイル 見出し 1 + すべて大文字 段落前 :  12 pt 段落後 :  6 pt 行間 :  倍数 1.08 li"/>
-    <w:basedOn w:val="Ttulo1"/>
+    <w:basedOn w:val="Heading1"/>
     <w:rsid w:val="00003ADF"/>
     <w:pPr>
       <w:spacing w:before="240" w:after="120" w:line="259" w:lineRule="auto"/>
@@ -7463,8 +7696,8 @@
   </w:style>
   <w:style w:type="paragraph" w:customStyle="1" w:styleId="First-LevelHeadings">
     <w:name w:val="First-Level Headings"/>
-    <w:basedOn w:val="Ttulo1"/>
-    <w:next w:val="Textoindependiente"/>
+    <w:basedOn w:val="Heading1"/>
+    <w:next w:val="BodyText"/>
     <w:qFormat/>
     <w:rsid w:val="002002DC"/>
     <w:pPr>
@@ -7482,18 +7715,18 @@
       <w:caps/>
     </w:rPr>
   </w:style>
-  <w:style w:type="character" w:customStyle="1" w:styleId="TextoindependienteCar">
-    <w:name w:val="Texto independiente Car"/>
-    <w:basedOn w:val="Fuentedeprrafopredeter"/>
-    <w:link w:val="Textoindependiente"/>
+  <w:style w:type="character" w:customStyle="1" w:styleId="BodyTextChar">
+    <w:name w:val="Body Text Char"/>
+    <w:basedOn w:val="DefaultParagraphFont"/>
+    <w:link w:val="BodyText"/>
     <w:rsid w:val="00E773CA"/>
     <w:rPr>
       <w:lang w:eastAsia="en-US"/>
     </w:rPr>
   </w:style>
-  <w:style w:type="character" w:styleId="Textodelmarcadordeposicin">
+  <w:style w:type="character" w:styleId="PlaceholderText">
     <w:name w:val="Placeholder Text"/>
-    <w:basedOn w:val="Fuentedeprrafopredeter"/>
+    <w:basedOn w:val="DefaultParagraphFont"/>
     <w:uiPriority w:val="99"/>
     <w:semiHidden/>
     <w:rsid w:val="00F833C2"/>
@@ -7503,7 +7736,7 @@
   </w:style>
   <w:style w:type="character" w:customStyle="1" w:styleId="UnresolvedMention1">
     <w:name w:val="Unresolved Mention1"/>
-    <w:basedOn w:val="Fuentedeprrafopredeter"/>
+    <w:basedOn w:val="DefaultParagraphFont"/>
     <w:uiPriority w:val="99"/>
     <w:semiHidden/>
     <w:unhideWhenUsed/>
@@ -7513,9 +7746,9 @@
       <w:shd w:val="clear" w:color="auto" w:fill="E6E6E6"/>
     </w:rPr>
   </w:style>
-  <w:style w:type="character" w:styleId="Nmerodelnea">
+  <w:style w:type="character" w:styleId="LineNumber">
     <w:name w:val="line number"/>
-    <w:basedOn w:val="Fuentedeprrafopredeter"/>
+    <w:basedOn w:val="DefaultParagraphFont"/>
     <w:uiPriority w:val="99"/>
     <w:unhideWhenUsed/>
     <w:rsid w:val="00702332"/>

</xml_diff>

<commit_message>
updating LBD word template: removing double-blind references and line numbers
</commit_message>
<xml_diff>
--- a/2022/word/ISMIR2022_lbd.docx
+++ b/2022/word/ISMIR2022_lbd.docx
@@ -394,7 +394,6 @@
           <w:type w:val="continuous"/>
           <w:pgSz w:w="11907" w:h="16840" w:code="9"/>
           <w:pgMar w:top="1134" w:right="1077" w:bottom="1418" w:left="1077" w:header="720" w:footer="964" w:gutter="0"/>
-          <w:lnNumType w:countBy="1" w:distance="57" w:restart="continuous"/>
           <w:cols w:space="720"/>
           <w:docGrid w:linePitch="272"/>
         </w:sectPr>
@@ -2337,14 +2336,29 @@
         <w:rPr>
           <w:rStyle w:val="BodyTextChar"/>
         </w:rPr>
-        <w:t xml:space="preserve">he title is 14pt Times, bold, caps, upper case, centered. </w:t>
+        <w:t xml:space="preserve">he title is 14pt Times, bold, caps, upper case, </w:t>
+      </w:r>
+      <w:proofErr w:type="gramStart"/>
+      <w:r>
+        <w:rPr>
+          <w:rStyle w:val="BodyTextChar"/>
+        </w:rPr>
+        <w:t>centered.</w:t>
       </w:r>
       <w:r>
         <w:rPr>
           <w:rStyle w:val="BodyTextChar"/>
           <w:color w:val="FF0000"/>
         </w:rPr>
-        <w:t xml:space="preserve">Authors’ names are omitted when submitting for double-blind reviewing. </w:t>
+        <w:t>.</w:t>
+      </w:r>
+      <w:proofErr w:type="gramEnd"/>
+      <w:r>
+        <w:rPr>
+          <w:rStyle w:val="BodyTextChar"/>
+          <w:color w:val="FF0000"/>
+        </w:rPr>
+        <w:t xml:space="preserve"> </w:t>
       </w:r>
       <w:r>
         <w:rPr>
@@ -2372,30 +2386,6 @@
         <w:t xml:space="preserve"> </w:t>
       </w:r>
       <w:r>
-        <w:rPr>
-          <w:color w:val="FF0000"/>
-        </w:rPr>
-        <w:t>After your paper is accepted, y</w:t>
-      </w:r>
-      <w:r>
-        <w:rPr>
-          <w:color w:val="FF0000"/>
-        </w:rPr>
-        <w:t>ou will need to insert the appropriate author names and paper title in the copyright notice</w:t>
-      </w:r>
-      <w:r>
-        <w:rPr>
-          <w:color w:val="FF0000"/>
-        </w:rPr>
-        <w:t xml:space="preserve"> when submitting the camera-ready version</w:t>
-      </w:r>
-      <w:r>
-        <w:rPr>
-          <w:color w:val="FF0000"/>
-        </w:rPr>
-        <w:t xml:space="preserve">. </w:t>
-      </w:r>
-      <w:r>
         <w:t>For L</w:t>
       </w:r>
       <w:r>
@@ -2437,10 +2427,10 @@
     </w:p>
     <w:p>
       <w:pPr>
-        <w:pStyle w:val="Second-LevelHeadings"/>
-      </w:pPr>
-      <w:r>
-        <w:t>Line Numbers</w:t>
+        <w:pStyle w:val="First-LevelHeadings"/>
+      </w:pPr>
+      <w:r>
+        <w:t>First level headings</w:t>
       </w:r>
     </w:p>
     <w:p>
@@ -2448,71 +2438,27 @@
         <w:pStyle w:val="BodyText"/>
       </w:pPr>
       <w:r>
-        <w:t xml:space="preserve">Line numbers should be included in your originally submitted manuscript, for reference during reviewing. </w:t>
-      </w:r>
-      <w:r>
-        <w:rPr>
-          <w:color w:val="FF0000"/>
-        </w:rPr>
-        <w:t>However, after you</w:t>
-      </w:r>
-      <w:r>
-        <w:rPr>
-          <w:color w:val="FF0000"/>
-        </w:rPr>
-        <w:t>r</w:t>
-      </w:r>
-      <w:r>
-        <w:rPr>
-          <w:color w:val="FF0000"/>
-        </w:rPr>
-        <w:t xml:space="preserve"> paper is accepted, you must remove all line numbers from the final camera-ready version.</w:t>
-      </w:r>
-      <w:r>
-        <w:t xml:space="preserve"> This can be done in LaTeX by commenting out the command </w:t>
-      </w:r>
-      <w:r>
-        <w:rPr>
-          <w:rFonts w:ascii="Courier New" w:hAnsi="Courier New" w:cs="Courier New"/>
-        </w:rPr>
-        <w:t>\</w:t>
-      </w:r>
-      <w:proofErr w:type="spellStart"/>
-      <w:r>
-        <w:rPr>
-          <w:rFonts w:ascii="Courier New" w:hAnsi="Courier New" w:cs="Courier New"/>
-        </w:rPr>
-        <w:t>linenumber</w:t>
-      </w:r>
-      <w:r>
-        <w:rPr>
-          <w:rFonts w:ascii="Courier New" w:hAnsi="Courier New" w:cs="Courier New"/>
-        </w:rPr>
-        <w:t>s</w:t>
-      </w:r>
-      <w:proofErr w:type="spellEnd"/>
-      <w:r>
-        <w:t xml:space="preserve"> on Line 2</w:t>
-      </w:r>
-      <w:r>
-        <w:t>2</w:t>
-      </w:r>
-      <w:r>
-        <w:t>.</w:t>
-      </w:r>
-      <w:r>
-        <w:t xml:space="preserve"> This can be done in Microsoft Word by selecting Layout &gt; Line Numbers &gt; None.</w:t>
-      </w:r>
-      <w:r>
-        <w:t xml:space="preserve"> </w:t>
+        <w:t>First level headings are in Times 10pt bold, centered with 1 line of space</w:t>
+      </w:r>
+      <w:r>
+        <w:t xml:space="preserve"> (12pt)</w:t>
+      </w:r>
+      <w:r>
+        <w:t xml:space="preserve"> above the section head, and 1/2 space </w:t>
+      </w:r>
+      <w:r>
+        <w:t xml:space="preserve">(6pt) </w:t>
+      </w:r>
+      <w:r>
+        <w:t>below it. For a section header immediately followed by a subsection header, the space should be merged.</w:t>
       </w:r>
     </w:p>
     <w:p>
       <w:pPr>
-        <w:pStyle w:val="First-LevelHeadings"/>
-      </w:pPr>
-      <w:r>
-        <w:t>First level headings</w:t>
+        <w:pStyle w:val="Second-LevelHeadings"/>
+      </w:pPr>
+      <w:r>
+        <w:t>Second Level Headings</w:t>
       </w:r>
     </w:p>
     <w:p>
@@ -2520,28 +2466,27 @@
         <w:pStyle w:val="BodyText"/>
       </w:pPr>
       <w:r>
-        <w:t>First level headings are in Times 10pt bold, centered with 1 line of space</w:t>
-      </w:r>
-      <w:r>
-        <w:t xml:space="preserve"> (12pt)</w:t>
-      </w:r>
-      <w:r>
-        <w:t xml:space="preserve"> above the section head, and 1/2 space </w:t>
-      </w:r>
-      <w:r>
-        <w:lastRenderedPageBreak/>
-        <w:t xml:space="preserve">(6pt) </w:t>
-      </w:r>
-      <w:r>
-        <w:t>below it. For a section header immediately followed by a subsection header, the space should be merged.</w:t>
+        <w:t xml:space="preserve">Second level headings are in Times 10pt bold, flush left, with 1 line of space </w:t>
+      </w:r>
+      <w:r>
+        <w:t xml:space="preserve">(12pt) </w:t>
+      </w:r>
+      <w:r>
+        <w:t>above the section head, and 1/2 space</w:t>
+      </w:r>
+      <w:r>
+        <w:t xml:space="preserve"> (6pt)</w:t>
+      </w:r>
+      <w:r>
+        <w:t xml:space="preserve"> below it. The first letter of each significant word is capitalized.</w:t>
       </w:r>
     </w:p>
     <w:p>
       <w:pPr>
-        <w:pStyle w:val="Second-LevelHeadings"/>
-      </w:pPr>
-      <w:r>
-        <w:t>Second Level Headings</w:t>
+        <w:pStyle w:val="Third-LevelHeadinds"/>
+      </w:pPr>
+      <w:r>
+        <w:t>Third Level Headings</w:t>
       </w:r>
     </w:p>
     <w:p>
@@ -2549,41 +2494,17 @@
         <w:pStyle w:val="BodyText"/>
       </w:pPr>
       <w:r>
-        <w:t xml:space="preserve">Second level headings are in Times 10pt bold, flush left, with 1 line of space </w:t>
-      </w:r>
-      <w:r>
-        <w:t xml:space="preserve">(12pt) </w:t>
-      </w:r>
-      <w:r>
-        <w:t>above the section head, and 1/2 space</w:t>
+        <w:t>Third level headings are in Times 10pt italic, flush left, with 1/2 line of space</w:t>
       </w:r>
       <w:r>
         <w:t xml:space="preserve"> (6pt)</w:t>
       </w:r>
       <w:r>
-        <w:t xml:space="preserve"> below it. The first letter of each significant word is capitalized.</w:t>
-      </w:r>
-    </w:p>
-    <w:p>
-      <w:pPr>
-        <w:pStyle w:val="Third-LevelHeadinds"/>
-      </w:pPr>
-      <w:r>
-        <w:t>Third Level Headings</w:t>
-      </w:r>
-    </w:p>
-    <w:p>
-      <w:pPr>
-        <w:pStyle w:val="BodyText"/>
-      </w:pPr>
-      <w:r>
-        <w:t>Third level headings are in Times 10pt italic, flush left, with 1/2 line of space</w:t>
-      </w:r>
-      <w:r>
-        <w:t xml:space="preserve"> (6pt)</w:t>
-      </w:r>
-      <w:r>
-        <w:t xml:space="preserve"> above the section head, and 1/2 space </w:t>
+        <w:t xml:space="preserve"> above the section head, and 1/2 </w:t>
+      </w:r>
+      <w:r>
+        <w:lastRenderedPageBreak/>
+        <w:t xml:space="preserve">space </w:t>
       </w:r>
       <w:r>
         <w:t xml:space="preserve">(6pt) </w:t>
@@ -3022,10 +2943,10 @@
             <v:path o:extrusionok="f" gradientshapeok="t" o:connecttype="rect"/>
             <o:lock v:ext="edit" aspectratio="t"/>
           </v:shapetype>
-          <v:shape id="_x0000_i1025" type="#_x0000_t75" alt="" style="width:34.75pt;height:13.25pt;mso-width-percent:0;mso-height-percent:0;mso-width-percent:0;mso-height-percent:0" o:ole="">
+          <v:shape id="_x0000_i1025" type="#_x0000_t75" alt="" style="width:35.1pt;height:12.9pt;mso-width-percent:0;mso-height-percent:0;mso-width-percent:0;mso-height-percent:0" o:ole="">
             <v:imagedata r:id="rId13" o:title=""/>
           </v:shape>
-          <o:OLEObject Type="Embed" ProgID="Equation.3" ShapeID="_x0000_i1025" DrawAspect="Content" ObjectID="_1721287198" r:id="rId14"/>
+          <o:OLEObject Type="Embed" ProgID="Equation.3" ShapeID="_x0000_i1025" DrawAspect="Content" ObjectID="_1726378259" r:id="rId14"/>
         </w:object>
       </w:r>
       <w:r>
@@ -3138,58 +3059,6 @@
       </w:r>
       <w:r>
         <w:t>.</w:t>
-      </w:r>
-    </w:p>
-    <w:p>
-      <w:pPr>
-        <w:pStyle w:val="BodyTextwithIndent"/>
-        <w:rPr>
-          <w:color w:val="FF0000"/>
-        </w:rPr>
-      </w:pPr>
-      <w:r>
-        <w:rPr>
-          <w:color w:val="FF0000"/>
-        </w:rPr>
-        <w:t xml:space="preserve">As submission is double blind, refer to your own published work in the third person. That is, use “In the previous work of [2],” not “In our previous work [2].” If you cite other </w:t>
-      </w:r>
-      <w:proofErr w:type="gramStart"/>
-      <w:r>
-        <w:rPr>
-          <w:color w:val="FF0000"/>
-        </w:rPr>
-        <w:t>papers</w:t>
-      </w:r>
-      <w:proofErr w:type="gramEnd"/>
-      <w:r>
-        <w:rPr>
-          <w:color w:val="FF0000"/>
-        </w:rPr>
-        <w:t xml:space="preserve"> you have authored</w:t>
-      </w:r>
-      <w:r>
-        <w:rPr>
-          <w:color w:val="FF0000"/>
-        </w:rPr>
-        <w:t xml:space="preserve"> that are not widely available (e.g., a journal paper under review), use anonymous author names in the citation </w:t>
-      </w:r>
-      <w:r>
-        <w:rPr>
-          <w:color w:val="FF0000"/>
-        </w:rPr>
-        <w:t>(</w:t>
-      </w:r>
-      <w:r>
-        <w:rPr>
-          <w:color w:val="FF0000"/>
-        </w:rPr>
-        <w:t>e.g., an author of the form “A. Anonymous”</w:t>
-      </w:r>
-      <w:r>
-        <w:rPr>
-          <w:color w:val="FF0000"/>
-        </w:rPr>
-        <w:t>).</w:t>
       </w:r>
     </w:p>
     <w:p>
@@ -3513,7 +3382,6 @@
       <w:type w:val="continuous"/>
       <w:pgSz w:w="11907" w:h="16840" w:code="9"/>
       <w:pgMar w:top="1134" w:right="1077" w:bottom="1418" w:left="1077" w:header="720" w:footer="964" w:gutter="0"/>
-      <w:lnNumType w:countBy="1" w:distance="57" w:restart="continuous"/>
       <w:cols w:num="2" w:space="455"/>
       <w:docGrid w:linePitch="272"/>
     </w:sectPr>

</xml_diff>